<commit_message>
Updated with DOM-Based XSS demo and update document
</commit_message>
<xml_diff>
--- a/NoSQL Injection Vulnerability in Laravel.docx
+++ b/NoSQL Injection Vulnerability in Laravel.docx
@@ -2541,6 +2541,3301 @@
         <w:t>) method is used to handle authentication securely, using hashed passwords and avoiding raw query execution.</w:t>
       </w:r>
     </w:p>
+    <w:p>
+      <w:pPr>
+        <w:pStyle w:val="Heading1"/>
+      </w:pPr>
+      <w:r>
+        <w:lastRenderedPageBreak/>
+        <w:t>DOM-Based XSS</w:t>
+      </w:r>
+      <w:r>
+        <w:t xml:space="preserve"> Vulnerability in Laravel</w:t>
+      </w:r>
+    </w:p>
+    <w:p/>
+    <w:p>
+      <w:pPr>
+        <w:pStyle w:val="Heading2"/>
+        <w:numPr>
+          <w:ilvl w:val="0"/>
+          <w:numId w:val="3"/>
+        </w:numPr>
+      </w:pPr>
+      <w:r>
+        <w:t>Introduction</w:t>
+      </w:r>
+    </w:p>
+    <w:p>
+      <w:pPr>
+        <w:spacing w:after="0" w:line="240" w:lineRule="auto"/>
+        <w:rPr>
+          <w:rFonts w:eastAsia="Times New Roman" w:cs="Arial"/>
+          <w:kern w:val="0"/>
+          <w14:ligatures w14:val="none"/>
+        </w:rPr>
+      </w:pPr>
+      <w:r>
+        <w:rPr>
+          <w:rFonts w:eastAsia="Times New Roman" w:cs="Arial"/>
+          <w:kern w:val="0"/>
+          <w14:ligatures w14:val="none"/>
+        </w:rPr>
+        <w:t>Cross-Site Scripting (XSS) is a common web application vulnerability that allows attackers to inject malicious scripts into web pages viewed by other users. This type of attack occurs when a web application includes untrusted data in a web page without proper validation or escaping. In our case, we've created a simple demonstration of a DOM-based XSS vulnerability.</w:t>
+      </w:r>
+    </w:p>
+    <w:p>
+      <w:pPr>
+        <w:spacing w:after="0" w:line="240" w:lineRule="auto"/>
+        <w:rPr>
+          <w:rFonts w:eastAsia="Times New Roman" w:cs="Arial"/>
+          <w:kern w:val="0"/>
+          <w14:ligatures w14:val="none"/>
+        </w:rPr>
+      </w:pPr>
+    </w:p>
+    <w:p>
+      <w:pPr>
+        <w:rPr>
+          <w:rFonts w:eastAsia="Times New Roman" w:cs="Arial"/>
+          <w:kern w:val="0"/>
+          <w14:ligatures w14:val="none"/>
+        </w:rPr>
+      </w:pPr>
+      <w:r>
+        <w:rPr>
+          <w:rFonts w:eastAsia="Times New Roman" w:cs="Arial"/>
+          <w:kern w:val="0"/>
+          <w14:ligatures w14:val="none"/>
+        </w:rPr>
+        <w:t>The vulnerable page we've created allows users to input their name, which is then displayed on the page as a greeting. However, due to improper handling of user input, this page is susceptible to XSS attacks. Let's examine why this vulnerability exists, how it can be exploited, and how to fix it.</w:t>
+      </w:r>
+    </w:p>
+    <w:p>
+      <w:pPr>
+        <w:rPr>
+          <w:rFonts w:cs="Arial"/>
+        </w:rPr>
+      </w:pPr>
+    </w:p>
+    <w:p>
+      <w:pPr>
+        <w:pStyle w:val="Heading2"/>
+        <w:numPr>
+          <w:ilvl w:val="0"/>
+          <w:numId w:val="3"/>
+        </w:numPr>
+      </w:pPr>
+      <w:r>
+        <w:t>Vulnerable Code</w:t>
+      </w:r>
+    </w:p>
+    <w:p>
+      <w:r>
+        <w:t xml:space="preserve">The vulnerability arises from the use of the </w:t>
+      </w:r>
+      <w:proofErr w:type="spellStart"/>
+      <w:r>
+        <w:t>innerHTML</w:t>
+      </w:r>
+      <w:proofErr w:type="spellEnd"/>
+      <w:r>
+        <w:t xml:space="preserve"> property to insert user input directly into the DOM, allowing any HTML or JavaScript within the input to be interpreted and executed. For example, if you input &lt;</w:t>
+      </w:r>
+      <w:proofErr w:type="spellStart"/>
+      <w:r>
+        <w:t>img</w:t>
+      </w:r>
+      <w:proofErr w:type="spellEnd"/>
+      <w:r>
+        <w:t xml:space="preserve"> </w:t>
+      </w:r>
+      <w:proofErr w:type="spellStart"/>
+      <w:r>
+        <w:t>src</w:t>
+      </w:r>
+      <w:proofErr w:type="spellEnd"/>
+      <w:r>
+        <w:t xml:space="preserve">="x" </w:t>
+      </w:r>
+      <w:proofErr w:type="spellStart"/>
+      <w:r>
+        <w:t>onerror</w:t>
+      </w:r>
+      <w:proofErr w:type="spellEnd"/>
+      <w:r>
+        <w:t>="</w:t>
+      </w:r>
+      <w:proofErr w:type="gramStart"/>
+      <w:r>
+        <w:t>alert(</w:t>
+      </w:r>
+      <w:proofErr w:type="gramEnd"/>
+      <w:r>
+        <w:t xml:space="preserve">'XSS Attack!')"&gt;, the </w:t>
+      </w:r>
+      <w:proofErr w:type="spellStart"/>
+      <w:r>
+        <w:t>innerHTML</w:t>
+      </w:r>
+      <w:proofErr w:type="spellEnd"/>
+      <w:r>
+        <w:t xml:space="preserve"> property processes this as HTML. The browser attempts to load an image from the source "x", which fails, triggering the </w:t>
+      </w:r>
+      <w:proofErr w:type="spellStart"/>
+      <w:r>
+        <w:t>onerror</w:t>
+      </w:r>
+      <w:proofErr w:type="spellEnd"/>
+      <w:r>
+        <w:t xml:space="preserve"> event. This event, in turn, executes the JavaScript code </w:t>
+      </w:r>
+      <w:proofErr w:type="gramStart"/>
+      <w:r>
+        <w:t>alert(</w:t>
+      </w:r>
+      <w:proofErr w:type="gramEnd"/>
+      <w:r>
+        <w:t>'XSS Attack!'), leading to a successful XSS attack.</w:t>
+      </w:r>
+    </w:p>
+    <w:p>
+      <w:pPr>
+        <w:rPr>
+          <w:b/>
+          <w:bCs/>
+        </w:rPr>
+      </w:pPr>
+      <w:r>
+        <w:rPr>
+          <w:b/>
+          <w:bCs/>
+        </w:rPr>
+        <w:t>Vulnerable Code (</w:t>
+      </w:r>
+      <w:proofErr w:type="spellStart"/>
+      <w:r>
+        <w:rPr>
+          <w:b/>
+          <w:bCs/>
+        </w:rPr>
+        <w:t>xss-demo.blade.php</w:t>
+      </w:r>
+      <w:proofErr w:type="spellEnd"/>
+      <w:r>
+        <w:rPr>
+          <w:b/>
+          <w:bCs/>
+        </w:rPr>
+        <w:t>):</w:t>
+      </w:r>
+    </w:p>
+    <w:p>
+      <w:pPr>
+        <w:shd w:val="clear" w:color="auto" w:fill="181818"/>
+        <w:spacing w:after="0" w:line="240" w:lineRule="atLeast"/>
+        <w:rPr>
+          <w:rFonts w:ascii="Consolas" w:eastAsia="Times New Roman" w:hAnsi="Consolas" w:cs="Times New Roman"/>
+          <w:color w:val="D6D6DD"/>
+          <w:kern w:val="0"/>
+          <w:sz w:val="18"/>
+          <w:szCs w:val="18"/>
+          <w14:ligatures w14:val="none"/>
+        </w:rPr>
+      </w:pPr>
+      <w:r>
+        <w:rPr>
+          <w:rFonts w:ascii="Consolas" w:eastAsia="Times New Roman" w:hAnsi="Consolas" w:cs="Times New Roman"/>
+          <w:color w:val="898989"/>
+          <w:kern w:val="0"/>
+          <w:sz w:val="18"/>
+          <w:szCs w:val="18"/>
+          <w14:ligatures w14:val="none"/>
+        </w:rPr>
+        <w:t>&lt;</w:t>
+      </w:r>
+      <w:r>
+        <w:rPr>
+          <w:rFonts w:ascii="Consolas" w:eastAsia="Times New Roman" w:hAnsi="Consolas" w:cs="Times New Roman"/>
+          <w:color w:val="87C3FF"/>
+          <w:kern w:val="0"/>
+          <w:sz w:val="18"/>
+          <w:szCs w:val="18"/>
+          <w14:ligatures w14:val="none"/>
+        </w:rPr>
+        <w:t>script</w:t>
+      </w:r>
+      <w:r>
+        <w:rPr>
+          <w:rFonts w:ascii="Consolas" w:eastAsia="Times New Roman" w:hAnsi="Consolas" w:cs="Times New Roman"/>
+          <w:color w:val="898989"/>
+          <w:kern w:val="0"/>
+          <w:sz w:val="18"/>
+          <w:szCs w:val="18"/>
+          <w14:ligatures w14:val="none"/>
+        </w:rPr>
+        <w:t>&gt;</w:t>
+      </w:r>
+    </w:p>
+    <w:p>
+      <w:pPr>
+        <w:shd w:val="clear" w:color="auto" w:fill="181818"/>
+        <w:spacing w:after="0" w:line="240" w:lineRule="atLeast"/>
+        <w:rPr>
+          <w:rFonts w:ascii="Consolas" w:eastAsia="Times New Roman" w:hAnsi="Consolas" w:cs="Times New Roman"/>
+          <w:color w:val="D6D6DD"/>
+          <w:kern w:val="0"/>
+          <w:sz w:val="18"/>
+          <w:szCs w:val="18"/>
+          <w14:ligatures w14:val="none"/>
+        </w:rPr>
+      </w:pPr>
+      <w:r>
+        <w:rPr>
+          <w:rFonts w:ascii="Consolas" w:eastAsia="Times New Roman" w:hAnsi="Consolas" w:cs="Times New Roman"/>
+          <w:color w:val="D6D6DD"/>
+          <w:kern w:val="0"/>
+          <w:sz w:val="18"/>
+          <w:szCs w:val="18"/>
+          <w14:ligatures w14:val="none"/>
+        </w:rPr>
+        <w:t xml:space="preserve">    </w:t>
+      </w:r>
+      <w:r>
+        <w:rPr>
+          <w:rFonts w:ascii="Consolas" w:eastAsia="Times New Roman" w:hAnsi="Consolas" w:cs="Times New Roman"/>
+          <w:color w:val="82D2CE"/>
+          <w:kern w:val="0"/>
+          <w:sz w:val="18"/>
+          <w:szCs w:val="18"/>
+          <w14:ligatures w14:val="none"/>
+        </w:rPr>
+        <w:t>function</w:t>
+      </w:r>
+      <w:r>
+        <w:rPr>
+          <w:rFonts w:ascii="Consolas" w:eastAsia="Times New Roman" w:hAnsi="Consolas" w:cs="Times New Roman"/>
+          <w:color w:val="D6D6DD"/>
+          <w:kern w:val="0"/>
+          <w:sz w:val="18"/>
+          <w:szCs w:val="18"/>
+          <w14:ligatures w14:val="none"/>
+        </w:rPr>
+        <w:t xml:space="preserve"> </w:t>
+      </w:r>
+      <w:proofErr w:type="spellStart"/>
+      <w:proofErr w:type="gramStart"/>
+      <w:r>
+        <w:rPr>
+          <w:rFonts w:ascii="Consolas" w:eastAsia="Times New Roman" w:hAnsi="Consolas" w:cs="Times New Roman"/>
+          <w:color w:val="EBC88D"/>
+          <w:kern w:val="0"/>
+          <w:sz w:val="18"/>
+          <w:szCs w:val="18"/>
+          <w14:ligatures w14:val="none"/>
+        </w:rPr>
+        <w:t>greetUser</w:t>
+      </w:r>
+      <w:proofErr w:type="spellEnd"/>
+      <w:r>
+        <w:rPr>
+          <w:rFonts w:ascii="Consolas" w:eastAsia="Times New Roman" w:hAnsi="Consolas" w:cs="Times New Roman"/>
+          <w:color w:val="D6D6DD"/>
+          <w:kern w:val="0"/>
+          <w:sz w:val="18"/>
+          <w:szCs w:val="18"/>
+          <w14:ligatures w14:val="none"/>
+        </w:rPr>
+        <w:t>(</w:t>
+      </w:r>
+      <w:proofErr w:type="gramEnd"/>
+      <w:r>
+        <w:rPr>
+          <w:rFonts w:ascii="Consolas" w:eastAsia="Times New Roman" w:hAnsi="Consolas" w:cs="Times New Roman"/>
+          <w:color w:val="D6D6DD"/>
+          <w:kern w:val="0"/>
+          <w:sz w:val="18"/>
+          <w:szCs w:val="18"/>
+          <w14:ligatures w14:val="none"/>
+        </w:rPr>
+        <w:t>) {</w:t>
+      </w:r>
+    </w:p>
+    <w:p>
+      <w:pPr>
+        <w:shd w:val="clear" w:color="auto" w:fill="181818"/>
+        <w:spacing w:after="0" w:line="240" w:lineRule="atLeast"/>
+        <w:rPr>
+          <w:rFonts w:ascii="Consolas" w:eastAsia="Times New Roman" w:hAnsi="Consolas" w:cs="Times New Roman"/>
+          <w:color w:val="D6D6DD"/>
+          <w:kern w:val="0"/>
+          <w:sz w:val="18"/>
+          <w:szCs w:val="18"/>
+          <w14:ligatures w14:val="none"/>
+        </w:rPr>
+      </w:pPr>
+      <w:r>
+        <w:rPr>
+          <w:rFonts w:ascii="Consolas" w:eastAsia="Times New Roman" w:hAnsi="Consolas" w:cs="Times New Roman"/>
+          <w:color w:val="D6D6DD"/>
+          <w:kern w:val="0"/>
+          <w:sz w:val="18"/>
+          <w:szCs w:val="18"/>
+          <w14:ligatures w14:val="none"/>
+        </w:rPr>
+        <w:t xml:space="preserve">        </w:t>
+      </w:r>
+      <w:r>
+        <w:rPr>
+          <w:rFonts w:ascii="Consolas" w:eastAsia="Times New Roman" w:hAnsi="Consolas" w:cs="Times New Roman"/>
+          <w:color w:val="82D2CE"/>
+          <w:kern w:val="0"/>
+          <w:sz w:val="18"/>
+          <w:szCs w:val="18"/>
+          <w14:ligatures w14:val="none"/>
+        </w:rPr>
+        <w:t>var</w:t>
+      </w:r>
+      <w:r>
+        <w:rPr>
+          <w:rFonts w:ascii="Consolas" w:eastAsia="Times New Roman" w:hAnsi="Consolas" w:cs="Times New Roman"/>
+          <w:color w:val="D6D6DD"/>
+          <w:kern w:val="0"/>
+          <w:sz w:val="18"/>
+          <w:szCs w:val="18"/>
+          <w14:ligatures w14:val="none"/>
+        </w:rPr>
+        <w:t xml:space="preserve"> </w:t>
+      </w:r>
+      <w:proofErr w:type="spellStart"/>
+      <w:r>
+        <w:rPr>
+          <w:rFonts w:ascii="Consolas" w:eastAsia="Times New Roman" w:hAnsi="Consolas" w:cs="Times New Roman"/>
+          <w:color w:val="94C1FA"/>
+          <w:kern w:val="0"/>
+          <w:sz w:val="18"/>
+          <w:szCs w:val="18"/>
+          <w14:ligatures w14:val="none"/>
+        </w:rPr>
+        <w:t>userInput</w:t>
+      </w:r>
+      <w:proofErr w:type="spellEnd"/>
+      <w:r>
+        <w:rPr>
+          <w:rFonts w:ascii="Consolas" w:eastAsia="Times New Roman" w:hAnsi="Consolas" w:cs="Times New Roman"/>
+          <w:color w:val="D6D6DD"/>
+          <w:kern w:val="0"/>
+          <w:sz w:val="18"/>
+          <w:szCs w:val="18"/>
+          <w14:ligatures w14:val="none"/>
+        </w:rPr>
+        <w:t xml:space="preserve"> = </w:t>
+      </w:r>
+      <w:proofErr w:type="spellStart"/>
+      <w:proofErr w:type="gramStart"/>
+      <w:r>
+        <w:rPr>
+          <w:rFonts w:ascii="Consolas" w:eastAsia="Times New Roman" w:hAnsi="Consolas" w:cs="Times New Roman"/>
+          <w:color w:val="D6D6DD"/>
+          <w:kern w:val="0"/>
+          <w:sz w:val="18"/>
+          <w:szCs w:val="18"/>
+          <w14:ligatures w14:val="none"/>
+        </w:rPr>
+        <w:t>document.</w:t>
+      </w:r>
+      <w:r>
+        <w:rPr>
+          <w:rFonts w:ascii="Consolas" w:eastAsia="Times New Roman" w:hAnsi="Consolas" w:cs="Times New Roman"/>
+          <w:color w:val="EBC88D"/>
+          <w:kern w:val="0"/>
+          <w:sz w:val="18"/>
+          <w:szCs w:val="18"/>
+          <w14:ligatures w14:val="none"/>
+        </w:rPr>
+        <w:t>getElementById</w:t>
+      </w:r>
+      <w:proofErr w:type="spellEnd"/>
+      <w:proofErr w:type="gramEnd"/>
+      <w:r>
+        <w:rPr>
+          <w:rFonts w:ascii="Consolas" w:eastAsia="Times New Roman" w:hAnsi="Consolas" w:cs="Times New Roman"/>
+          <w:color w:val="D6D6DD"/>
+          <w:kern w:val="0"/>
+          <w:sz w:val="18"/>
+          <w:szCs w:val="18"/>
+          <w14:ligatures w14:val="none"/>
+        </w:rPr>
+        <w:t>(</w:t>
+      </w:r>
+      <w:r>
+        <w:rPr>
+          <w:rFonts w:ascii="Consolas" w:eastAsia="Times New Roman" w:hAnsi="Consolas" w:cs="Times New Roman"/>
+          <w:color w:val="E394DC"/>
+          <w:kern w:val="0"/>
+          <w:sz w:val="18"/>
+          <w:szCs w:val="18"/>
+          <w14:ligatures w14:val="none"/>
+        </w:rPr>
+        <w:t>'name'</w:t>
+      </w:r>
+      <w:r>
+        <w:rPr>
+          <w:rFonts w:ascii="Consolas" w:eastAsia="Times New Roman" w:hAnsi="Consolas" w:cs="Times New Roman"/>
+          <w:color w:val="D6D6DD"/>
+          <w:kern w:val="0"/>
+          <w:sz w:val="18"/>
+          <w:szCs w:val="18"/>
+          <w14:ligatures w14:val="none"/>
+        </w:rPr>
+        <w:t>).</w:t>
+      </w:r>
+      <w:r>
+        <w:rPr>
+          <w:rFonts w:ascii="Consolas" w:eastAsia="Times New Roman" w:hAnsi="Consolas" w:cs="Times New Roman"/>
+          <w:color w:val="AA9BF5"/>
+          <w:kern w:val="0"/>
+          <w:sz w:val="18"/>
+          <w:szCs w:val="18"/>
+          <w14:ligatures w14:val="none"/>
+        </w:rPr>
+        <w:t>value</w:t>
+      </w:r>
+      <w:r>
+        <w:rPr>
+          <w:rFonts w:ascii="Consolas" w:eastAsia="Times New Roman" w:hAnsi="Consolas" w:cs="Times New Roman"/>
+          <w:color w:val="D6D6DD"/>
+          <w:kern w:val="0"/>
+          <w:sz w:val="18"/>
+          <w:szCs w:val="18"/>
+          <w14:ligatures w14:val="none"/>
+        </w:rPr>
+        <w:t>;</w:t>
+      </w:r>
+    </w:p>
+    <w:p>
+      <w:pPr>
+        <w:shd w:val="clear" w:color="auto" w:fill="181818"/>
+        <w:spacing w:after="0" w:line="240" w:lineRule="atLeast"/>
+        <w:rPr>
+          <w:rFonts w:ascii="Consolas" w:eastAsia="Times New Roman" w:hAnsi="Consolas" w:cs="Times New Roman"/>
+          <w:color w:val="D6D6DD"/>
+          <w:kern w:val="0"/>
+          <w:sz w:val="18"/>
+          <w:szCs w:val="18"/>
+          <w14:ligatures w14:val="none"/>
+        </w:rPr>
+      </w:pPr>
+      <w:r>
+        <w:rPr>
+          <w:rFonts w:ascii="Consolas" w:eastAsia="Times New Roman" w:hAnsi="Consolas" w:cs="Times New Roman"/>
+          <w:color w:val="D6D6DD"/>
+          <w:kern w:val="0"/>
+          <w:sz w:val="18"/>
+          <w:szCs w:val="18"/>
+          <w14:ligatures w14:val="none"/>
+        </w:rPr>
+        <w:t xml:space="preserve">        </w:t>
+      </w:r>
+      <w:r>
+        <w:rPr>
+          <w:rFonts w:ascii="Consolas" w:eastAsia="Times New Roman" w:hAnsi="Consolas" w:cs="Times New Roman"/>
+          <w:i/>
+          <w:iCs/>
+          <w:color w:val="6D6D6D"/>
+          <w:kern w:val="0"/>
+          <w:sz w:val="18"/>
+          <w:szCs w:val="18"/>
+          <w14:ligatures w14:val="none"/>
+        </w:rPr>
+        <w:t>// Vulnerable line:</w:t>
+      </w:r>
+    </w:p>
+    <w:p>
+      <w:pPr>
+        <w:shd w:val="clear" w:color="auto" w:fill="181818"/>
+        <w:spacing w:after="0" w:line="240" w:lineRule="atLeast"/>
+        <w:rPr>
+          <w:rFonts w:ascii="Consolas" w:eastAsia="Times New Roman" w:hAnsi="Consolas" w:cs="Times New Roman"/>
+          <w:color w:val="D6D6DD"/>
+          <w:kern w:val="0"/>
+          <w:sz w:val="18"/>
+          <w:szCs w:val="18"/>
+          <w14:ligatures w14:val="none"/>
+        </w:rPr>
+      </w:pPr>
+      <w:r>
+        <w:rPr>
+          <w:rFonts w:ascii="Consolas" w:eastAsia="Times New Roman" w:hAnsi="Consolas" w:cs="Times New Roman"/>
+          <w:color w:val="D6D6DD"/>
+          <w:kern w:val="0"/>
+          <w:sz w:val="18"/>
+          <w:szCs w:val="18"/>
+          <w14:ligatures w14:val="none"/>
+        </w:rPr>
+        <w:t xml:space="preserve">        </w:t>
+      </w:r>
+      <w:proofErr w:type="spellStart"/>
+      <w:proofErr w:type="gramStart"/>
+      <w:r>
+        <w:rPr>
+          <w:rFonts w:ascii="Consolas" w:eastAsia="Times New Roman" w:hAnsi="Consolas" w:cs="Times New Roman"/>
+          <w:color w:val="D6D6DD"/>
+          <w:kern w:val="0"/>
+          <w:sz w:val="18"/>
+          <w:szCs w:val="18"/>
+          <w14:ligatures w14:val="none"/>
+        </w:rPr>
+        <w:t>document.</w:t>
+      </w:r>
+      <w:r>
+        <w:rPr>
+          <w:rFonts w:ascii="Consolas" w:eastAsia="Times New Roman" w:hAnsi="Consolas" w:cs="Times New Roman"/>
+          <w:color w:val="EBC88D"/>
+          <w:kern w:val="0"/>
+          <w:sz w:val="18"/>
+          <w:szCs w:val="18"/>
+          <w14:ligatures w14:val="none"/>
+        </w:rPr>
+        <w:t>getElementById</w:t>
+      </w:r>
+      <w:proofErr w:type="spellEnd"/>
+      <w:proofErr w:type="gramEnd"/>
+      <w:r>
+        <w:rPr>
+          <w:rFonts w:ascii="Consolas" w:eastAsia="Times New Roman" w:hAnsi="Consolas" w:cs="Times New Roman"/>
+          <w:color w:val="D6D6DD"/>
+          <w:kern w:val="0"/>
+          <w:sz w:val="18"/>
+          <w:szCs w:val="18"/>
+          <w14:ligatures w14:val="none"/>
+        </w:rPr>
+        <w:t>(</w:t>
+      </w:r>
+      <w:r>
+        <w:rPr>
+          <w:rFonts w:ascii="Consolas" w:eastAsia="Times New Roman" w:hAnsi="Consolas" w:cs="Times New Roman"/>
+          <w:color w:val="E394DC"/>
+          <w:kern w:val="0"/>
+          <w:sz w:val="18"/>
+          <w:szCs w:val="18"/>
+          <w14:ligatures w14:val="none"/>
+        </w:rPr>
+        <w:t>'greeting'</w:t>
+      </w:r>
+      <w:r>
+        <w:rPr>
+          <w:rFonts w:ascii="Consolas" w:eastAsia="Times New Roman" w:hAnsi="Consolas" w:cs="Times New Roman"/>
+          <w:color w:val="D6D6DD"/>
+          <w:kern w:val="0"/>
+          <w:sz w:val="18"/>
+          <w:szCs w:val="18"/>
+          <w14:ligatures w14:val="none"/>
+        </w:rPr>
+        <w:t>).</w:t>
+      </w:r>
+      <w:proofErr w:type="spellStart"/>
+      <w:r>
+        <w:rPr>
+          <w:rFonts w:ascii="Consolas" w:eastAsia="Times New Roman" w:hAnsi="Consolas" w:cs="Times New Roman"/>
+          <w:color w:val="AA9BF5"/>
+          <w:kern w:val="0"/>
+          <w:sz w:val="18"/>
+          <w:szCs w:val="18"/>
+          <w14:ligatures w14:val="none"/>
+        </w:rPr>
+        <w:t>innerHTML</w:t>
+      </w:r>
+      <w:proofErr w:type="spellEnd"/>
+      <w:r>
+        <w:rPr>
+          <w:rFonts w:ascii="Consolas" w:eastAsia="Times New Roman" w:hAnsi="Consolas" w:cs="Times New Roman"/>
+          <w:color w:val="D6D6DD"/>
+          <w:kern w:val="0"/>
+          <w:sz w:val="18"/>
+          <w:szCs w:val="18"/>
+          <w14:ligatures w14:val="none"/>
+        </w:rPr>
+        <w:t xml:space="preserve"> = </w:t>
+      </w:r>
+      <w:proofErr w:type="spellStart"/>
+      <w:r>
+        <w:rPr>
+          <w:rFonts w:ascii="Consolas" w:eastAsia="Times New Roman" w:hAnsi="Consolas" w:cs="Times New Roman"/>
+          <w:color w:val="94C1FA"/>
+          <w:kern w:val="0"/>
+          <w:sz w:val="18"/>
+          <w:szCs w:val="18"/>
+          <w14:ligatures w14:val="none"/>
+        </w:rPr>
+        <w:t>userInput</w:t>
+      </w:r>
+      <w:proofErr w:type="spellEnd"/>
+      <w:r>
+        <w:rPr>
+          <w:rFonts w:ascii="Consolas" w:eastAsia="Times New Roman" w:hAnsi="Consolas" w:cs="Times New Roman"/>
+          <w:color w:val="D6D6DD"/>
+          <w:kern w:val="0"/>
+          <w:sz w:val="18"/>
+          <w:szCs w:val="18"/>
+          <w14:ligatures w14:val="none"/>
+        </w:rPr>
+        <w:t>;</w:t>
+      </w:r>
+    </w:p>
+    <w:p>
+      <w:pPr>
+        <w:shd w:val="clear" w:color="auto" w:fill="181818"/>
+        <w:spacing w:after="0" w:line="240" w:lineRule="atLeast"/>
+        <w:rPr>
+          <w:rFonts w:ascii="Consolas" w:eastAsia="Times New Roman" w:hAnsi="Consolas" w:cs="Times New Roman"/>
+          <w:color w:val="D6D6DD"/>
+          <w:kern w:val="0"/>
+          <w:sz w:val="18"/>
+          <w:szCs w:val="18"/>
+          <w14:ligatures w14:val="none"/>
+        </w:rPr>
+      </w:pPr>
+      <w:r>
+        <w:rPr>
+          <w:rFonts w:ascii="Consolas" w:eastAsia="Times New Roman" w:hAnsi="Consolas" w:cs="Times New Roman"/>
+          <w:color w:val="D6D6DD"/>
+          <w:kern w:val="0"/>
+          <w:sz w:val="18"/>
+          <w:szCs w:val="18"/>
+          <w14:ligatures w14:val="none"/>
+        </w:rPr>
+        <w:t>    }</w:t>
+      </w:r>
+    </w:p>
+    <w:p>
+      <w:pPr>
+        <w:shd w:val="clear" w:color="auto" w:fill="181818"/>
+        <w:spacing w:after="0" w:line="240" w:lineRule="atLeast"/>
+        <w:rPr>
+          <w:rFonts w:ascii="Consolas" w:eastAsia="Times New Roman" w:hAnsi="Consolas" w:cs="Times New Roman"/>
+          <w:color w:val="D6D6DD"/>
+          <w:kern w:val="0"/>
+          <w:sz w:val="18"/>
+          <w:szCs w:val="18"/>
+          <w14:ligatures w14:val="none"/>
+        </w:rPr>
+      </w:pPr>
+      <w:r>
+        <w:rPr>
+          <w:rFonts w:ascii="Consolas" w:eastAsia="Times New Roman" w:hAnsi="Consolas" w:cs="Times New Roman"/>
+          <w:color w:val="898989"/>
+          <w:kern w:val="0"/>
+          <w:sz w:val="18"/>
+          <w:szCs w:val="18"/>
+          <w14:ligatures w14:val="none"/>
+        </w:rPr>
+        <w:t>&lt;/</w:t>
+      </w:r>
+      <w:r>
+        <w:rPr>
+          <w:rFonts w:ascii="Consolas" w:eastAsia="Times New Roman" w:hAnsi="Consolas" w:cs="Times New Roman"/>
+          <w:color w:val="87C3FF"/>
+          <w:kern w:val="0"/>
+          <w:sz w:val="18"/>
+          <w:szCs w:val="18"/>
+          <w14:ligatures w14:val="none"/>
+        </w:rPr>
+        <w:t>script</w:t>
+      </w:r>
+      <w:r>
+        <w:rPr>
+          <w:rFonts w:ascii="Consolas" w:eastAsia="Times New Roman" w:hAnsi="Consolas" w:cs="Times New Roman"/>
+          <w:color w:val="898989"/>
+          <w:kern w:val="0"/>
+          <w:sz w:val="18"/>
+          <w:szCs w:val="18"/>
+          <w14:ligatures w14:val="none"/>
+        </w:rPr>
+        <w:t>&gt;</w:t>
+      </w:r>
+    </w:p>
+    <w:p/>
+    <w:p/>
+    <w:p/>
+    <w:p/>
+    <w:p/>
+    <w:p>
+      <w:pPr>
+        <w:pStyle w:val="Heading2"/>
+        <w:numPr>
+          <w:ilvl w:val="0"/>
+          <w:numId w:val="3"/>
+        </w:numPr>
+      </w:pPr>
+      <w:r>
+        <w:lastRenderedPageBreak/>
+        <w:t>Security Enhanced Code</w:t>
+      </w:r>
+    </w:p>
+    <w:p>
+      <w:r>
+        <w:t xml:space="preserve">In this fixed version, multiple layers of protection have been implemented to prevent XSS attacks. First, input sanitization is applied using the </w:t>
+      </w:r>
+      <w:proofErr w:type="spellStart"/>
+      <w:r>
+        <w:t>DOMPurify</w:t>
+      </w:r>
+      <w:proofErr w:type="spellEnd"/>
+      <w:r>
+        <w:t xml:space="preserve"> library, which cleanses user input by removing any potentially malicious code while preserving safe HTML if necessary. Second, secure DOM manipulation is used by replacing the vulnerable </w:t>
+      </w:r>
+      <w:proofErr w:type="spellStart"/>
+      <w:r>
+        <w:t>innerHTML</w:t>
+      </w:r>
+      <w:proofErr w:type="spellEnd"/>
+      <w:r>
+        <w:t xml:space="preserve"> property with safer alternatives such as </w:t>
+      </w:r>
+      <w:proofErr w:type="spellStart"/>
+      <w:r>
+        <w:t>textContent</w:t>
+      </w:r>
+      <w:proofErr w:type="spellEnd"/>
+      <w:r>
+        <w:t xml:space="preserve"> or sanitized </w:t>
+      </w:r>
+      <w:proofErr w:type="spellStart"/>
+      <w:r>
+        <w:t>innerHTML</w:t>
+      </w:r>
+      <w:proofErr w:type="spellEnd"/>
+      <w:r>
+        <w:t xml:space="preserve">. Lastly, HTML escaping is included through a custom </w:t>
+      </w:r>
+      <w:proofErr w:type="spellStart"/>
+      <w:r>
+        <w:t>escapeHTML</w:t>
+      </w:r>
+      <w:proofErr w:type="spellEnd"/>
+      <w:r>
+        <w:t xml:space="preserve"> function, which replaces special characters with their HTML entity equivalents, preventing them from being interpreted as HTML or JavaScript.</w:t>
+      </w:r>
+    </w:p>
+    <w:p>
+      <w:pPr>
+        <w:rPr>
+          <w:b/>
+          <w:bCs/>
+        </w:rPr>
+      </w:pPr>
+      <w:r>
+        <w:rPr>
+          <w:b/>
+          <w:bCs/>
+        </w:rPr>
+        <w:t>Security Enhanced Code (</w:t>
+      </w:r>
+      <w:proofErr w:type="spellStart"/>
+      <w:r>
+        <w:rPr>
+          <w:b/>
+          <w:bCs/>
+        </w:rPr>
+        <w:t>xss</w:t>
+      </w:r>
+      <w:proofErr w:type="spellEnd"/>
+      <w:r>
+        <w:rPr>
+          <w:b/>
+          <w:bCs/>
+        </w:rPr>
+        <w:t>-demo</w:t>
+      </w:r>
+      <w:r>
+        <w:rPr>
+          <w:b/>
+          <w:bCs/>
+        </w:rPr>
+        <w:t>-</w:t>
+      </w:r>
+      <w:proofErr w:type="spellStart"/>
+      <w:r>
+        <w:rPr>
+          <w:b/>
+          <w:bCs/>
+        </w:rPr>
+        <w:t>fixed</w:t>
+      </w:r>
+      <w:r>
+        <w:rPr>
+          <w:b/>
+          <w:bCs/>
+        </w:rPr>
+        <w:t>.blade.php</w:t>
+      </w:r>
+      <w:proofErr w:type="spellEnd"/>
+      <w:r>
+        <w:rPr>
+          <w:b/>
+          <w:bCs/>
+        </w:rPr>
+        <w:t>):</w:t>
+      </w:r>
+    </w:p>
+    <w:p>
+      <w:proofErr w:type="spellStart"/>
+      <w:r>
+        <w:t>DOMPurify</w:t>
+      </w:r>
+      <w:proofErr w:type="spellEnd"/>
+      <w:r>
+        <w:t xml:space="preserve"> Integration:</w:t>
+      </w:r>
+    </w:p>
+    <w:p>
+      <w:pPr>
+        <w:shd w:val="clear" w:color="auto" w:fill="181818"/>
+        <w:spacing w:after="0" w:line="240" w:lineRule="atLeast"/>
+        <w:rPr>
+          <w:rFonts w:ascii="Consolas" w:eastAsia="Times New Roman" w:hAnsi="Consolas" w:cs="Times New Roman"/>
+          <w:color w:val="D6D6DD"/>
+          <w:kern w:val="0"/>
+          <w:sz w:val="18"/>
+          <w:szCs w:val="18"/>
+          <w14:ligatures w14:val="none"/>
+        </w:rPr>
+      </w:pPr>
+      <w:r>
+        <w:rPr>
+          <w:rFonts w:ascii="Consolas" w:eastAsia="Times New Roman" w:hAnsi="Consolas" w:cs="Times New Roman"/>
+          <w:color w:val="D6D6DD"/>
+          <w:kern w:val="0"/>
+          <w:sz w:val="18"/>
+          <w:szCs w:val="18"/>
+          <w14:ligatures w14:val="none"/>
+        </w:rPr>
+        <w:t> </w:t>
+      </w:r>
+      <w:r>
+        <w:rPr>
+          <w:rFonts w:ascii="Consolas" w:eastAsia="Times New Roman" w:hAnsi="Consolas" w:cs="Times New Roman"/>
+          <w:color w:val="898989"/>
+          <w:kern w:val="0"/>
+          <w14:ligatures w14:val="none"/>
+        </w:rPr>
+        <w:t>&lt;</w:t>
+      </w:r>
+      <w:r>
+        <w:rPr>
+          <w:rFonts w:ascii="Consolas" w:eastAsia="Times New Roman" w:hAnsi="Consolas" w:cs="Times New Roman"/>
+          <w:color w:val="87C3FF"/>
+          <w:kern w:val="0"/>
+          <w14:ligatures w14:val="none"/>
+        </w:rPr>
+        <w:t>script</w:t>
+      </w:r>
+      <w:r>
+        <w:rPr>
+          <w:rFonts w:ascii="Consolas" w:eastAsia="Times New Roman" w:hAnsi="Consolas" w:cs="Times New Roman"/>
+          <w:color w:val="FAD075"/>
+          <w:kern w:val="0"/>
+          <w14:ligatures w14:val="none"/>
+        </w:rPr>
+        <w:t xml:space="preserve"> </w:t>
+      </w:r>
+      <w:r>
+        <w:rPr>
+          <w:rFonts w:ascii="Consolas" w:eastAsia="Times New Roman" w:hAnsi="Consolas" w:cs="Times New Roman"/>
+          <w:color w:val="AAA0FA"/>
+          <w:kern w:val="0"/>
+          <w14:ligatures w14:val="none"/>
+        </w:rPr>
+        <w:t>src</w:t>
+      </w:r>
+      <w:r>
+        <w:rPr>
+          <w:rFonts w:ascii="Consolas" w:eastAsia="Times New Roman" w:hAnsi="Consolas" w:cs="Times New Roman"/>
+          <w:color w:val="D6D6DD"/>
+          <w:kern w:val="0"/>
+          <w14:ligatures w14:val="none"/>
+        </w:rPr>
+        <w:t>=</w:t>
+      </w:r>
+      <w:r>
+        <w:rPr>
+          <w:rFonts w:ascii="Consolas" w:eastAsia="Times New Roman" w:hAnsi="Consolas" w:cs="Times New Roman"/>
+          <w:color w:val="E394DC"/>
+          <w:kern w:val="0"/>
+          <w14:ligatures w14:val="none"/>
+        </w:rPr>
+        <w:t>"https://cdnjs.cloudflare.com/ajax/libs/dompurify/2.3.3/purify.min.js"</w:t>
+      </w:r>
+      <w:r>
+        <w:rPr>
+          <w:rFonts w:ascii="Consolas" w:eastAsia="Times New Roman" w:hAnsi="Consolas" w:cs="Times New Roman"/>
+          <w:color w:val="898989"/>
+          <w:kern w:val="0"/>
+          <w14:ligatures w14:val="none"/>
+        </w:rPr>
+        <w:t>&gt;&lt;/</w:t>
+      </w:r>
+      <w:r>
+        <w:rPr>
+          <w:rFonts w:ascii="Consolas" w:eastAsia="Times New Roman" w:hAnsi="Consolas" w:cs="Times New Roman"/>
+          <w:color w:val="87C3FF"/>
+          <w:kern w:val="0"/>
+          <w14:ligatures w14:val="none"/>
+        </w:rPr>
+        <w:t>script</w:t>
+      </w:r>
+      <w:r>
+        <w:rPr>
+          <w:rFonts w:ascii="Consolas" w:eastAsia="Times New Roman" w:hAnsi="Consolas" w:cs="Times New Roman"/>
+          <w:color w:val="898989"/>
+          <w:kern w:val="0"/>
+          <w14:ligatures w14:val="none"/>
+        </w:rPr>
+        <w:t>&gt;</w:t>
+      </w:r>
+    </w:p>
+    <w:p/>
+    <w:p>
+      <w:r>
+        <w:t>Safe DOM Manipulation:</w:t>
+      </w:r>
+      <w:r>
+        <w:t xml:space="preserve"> </w:t>
+      </w:r>
+    </w:p>
+    <w:p>
+      <w:pPr>
+        <w:shd w:val="clear" w:color="auto" w:fill="181818"/>
+        <w:spacing w:after="0" w:line="240" w:lineRule="atLeast"/>
+        <w:rPr>
+          <w:rFonts w:ascii="Consolas" w:eastAsia="Times New Roman" w:hAnsi="Consolas" w:cs="Times New Roman"/>
+          <w:color w:val="D6D6DD"/>
+          <w:kern w:val="0"/>
+          <w:sz w:val="32"/>
+          <w:szCs w:val="32"/>
+          <w14:ligatures w14:val="none"/>
+        </w:rPr>
+      </w:pPr>
+      <w:r>
+        <w:rPr>
+          <w:rFonts w:ascii="Consolas" w:eastAsia="Times New Roman" w:hAnsi="Consolas" w:cs="Times New Roman"/>
+          <w:color w:val="D6D6DD"/>
+          <w:kern w:val="0"/>
+          <w:sz w:val="32"/>
+          <w:szCs w:val="32"/>
+          <w14:ligatures w14:val="none"/>
+        </w:rPr>
+        <w:t> </w:t>
+      </w:r>
+      <w:proofErr w:type="spellStart"/>
+      <w:proofErr w:type="gramStart"/>
+      <w:r>
+        <w:rPr>
+          <w:rFonts w:ascii="Consolas" w:eastAsia="Times New Roman" w:hAnsi="Consolas" w:cs="Times New Roman"/>
+          <w:color w:val="D6D6DD"/>
+          <w:kern w:val="0"/>
+          <w:sz w:val="32"/>
+          <w:szCs w:val="32"/>
+          <w14:ligatures w14:val="none"/>
+        </w:rPr>
+        <w:t>document.</w:t>
+      </w:r>
+      <w:r>
+        <w:rPr>
+          <w:rFonts w:ascii="Consolas" w:eastAsia="Times New Roman" w:hAnsi="Consolas" w:cs="Times New Roman"/>
+          <w:color w:val="EBC88D"/>
+          <w:kern w:val="0"/>
+          <w:sz w:val="32"/>
+          <w:szCs w:val="32"/>
+          <w14:ligatures w14:val="none"/>
+        </w:rPr>
+        <w:t>getElementById</w:t>
+      </w:r>
+      <w:proofErr w:type="spellEnd"/>
+      <w:proofErr w:type="gramEnd"/>
+      <w:r>
+        <w:rPr>
+          <w:rFonts w:ascii="Consolas" w:eastAsia="Times New Roman" w:hAnsi="Consolas" w:cs="Times New Roman"/>
+          <w:color w:val="D6D6DD"/>
+          <w:kern w:val="0"/>
+          <w:sz w:val="32"/>
+          <w:szCs w:val="32"/>
+          <w14:ligatures w14:val="none"/>
+        </w:rPr>
+        <w:t>(</w:t>
+      </w:r>
+      <w:r>
+        <w:rPr>
+          <w:rFonts w:ascii="Consolas" w:eastAsia="Times New Roman" w:hAnsi="Consolas" w:cs="Times New Roman"/>
+          <w:color w:val="E394DC"/>
+          <w:kern w:val="0"/>
+          <w:sz w:val="32"/>
+          <w:szCs w:val="32"/>
+          <w14:ligatures w14:val="none"/>
+        </w:rPr>
+        <w:t>'greeting'</w:t>
+      </w:r>
+      <w:r>
+        <w:rPr>
+          <w:rFonts w:ascii="Consolas" w:eastAsia="Times New Roman" w:hAnsi="Consolas" w:cs="Times New Roman"/>
+          <w:color w:val="D6D6DD"/>
+          <w:kern w:val="0"/>
+          <w:sz w:val="32"/>
+          <w:szCs w:val="32"/>
+          <w14:ligatures w14:val="none"/>
+        </w:rPr>
+        <w:t>).</w:t>
+      </w:r>
+      <w:proofErr w:type="spellStart"/>
+      <w:r>
+        <w:rPr>
+          <w:rFonts w:ascii="Consolas" w:eastAsia="Times New Roman" w:hAnsi="Consolas" w:cs="Times New Roman"/>
+          <w:color w:val="AA9BF5"/>
+          <w:kern w:val="0"/>
+          <w:sz w:val="32"/>
+          <w:szCs w:val="32"/>
+          <w14:ligatures w14:val="none"/>
+        </w:rPr>
+        <w:t>innerHTML</w:t>
+      </w:r>
+      <w:proofErr w:type="spellEnd"/>
+      <w:r>
+        <w:rPr>
+          <w:rFonts w:ascii="Consolas" w:eastAsia="Times New Roman" w:hAnsi="Consolas" w:cs="Times New Roman"/>
+          <w:color w:val="D6D6DD"/>
+          <w:kern w:val="0"/>
+          <w:sz w:val="32"/>
+          <w:szCs w:val="32"/>
+          <w14:ligatures w14:val="none"/>
+        </w:rPr>
+        <w:t xml:space="preserve"> = </w:t>
+      </w:r>
+      <w:proofErr w:type="spellStart"/>
+      <w:r>
+        <w:rPr>
+          <w:rFonts w:ascii="Consolas" w:eastAsia="Times New Roman" w:hAnsi="Consolas" w:cs="Times New Roman"/>
+          <w:color w:val="D6D6DD"/>
+          <w:kern w:val="0"/>
+          <w:sz w:val="32"/>
+          <w:szCs w:val="32"/>
+          <w14:ligatures w14:val="none"/>
+        </w:rPr>
+        <w:t>DOMPurify.</w:t>
+      </w:r>
+      <w:r>
+        <w:rPr>
+          <w:rFonts w:ascii="Consolas" w:eastAsia="Times New Roman" w:hAnsi="Consolas" w:cs="Times New Roman"/>
+          <w:color w:val="EBC88D"/>
+          <w:kern w:val="0"/>
+          <w:sz w:val="32"/>
+          <w:szCs w:val="32"/>
+          <w14:ligatures w14:val="none"/>
+        </w:rPr>
+        <w:t>sanitize</w:t>
+      </w:r>
+      <w:proofErr w:type="spellEnd"/>
+      <w:r>
+        <w:rPr>
+          <w:rFonts w:ascii="Consolas" w:eastAsia="Times New Roman" w:hAnsi="Consolas" w:cs="Times New Roman"/>
+          <w:color w:val="D6D6DD"/>
+          <w:kern w:val="0"/>
+          <w:sz w:val="32"/>
+          <w:szCs w:val="32"/>
+          <w14:ligatures w14:val="none"/>
+        </w:rPr>
+        <w:t>(</w:t>
+      </w:r>
+      <w:proofErr w:type="spellStart"/>
+      <w:r>
+        <w:rPr>
+          <w:rFonts w:ascii="Consolas" w:eastAsia="Times New Roman" w:hAnsi="Consolas" w:cs="Times New Roman"/>
+          <w:color w:val="94C1FA"/>
+          <w:kern w:val="0"/>
+          <w:sz w:val="32"/>
+          <w:szCs w:val="32"/>
+          <w14:ligatures w14:val="none"/>
+        </w:rPr>
+        <w:t>userInput</w:t>
+      </w:r>
+      <w:proofErr w:type="spellEnd"/>
+      <w:r>
+        <w:rPr>
+          <w:rFonts w:ascii="Consolas" w:eastAsia="Times New Roman" w:hAnsi="Consolas" w:cs="Times New Roman"/>
+          <w:color w:val="D6D6DD"/>
+          <w:kern w:val="0"/>
+          <w:sz w:val="32"/>
+          <w:szCs w:val="32"/>
+          <w14:ligatures w14:val="none"/>
+        </w:rPr>
+        <w:t>);</w:t>
+      </w:r>
+    </w:p>
+    <w:p/>
+    <w:p>
+      <w:r>
+        <w:t>HTML Escaping Function:</w:t>
+      </w:r>
+      <w:r>
+        <w:t xml:space="preserve"> </w:t>
+      </w:r>
+    </w:p>
+    <w:p>
+      <w:pPr>
+        <w:shd w:val="clear" w:color="auto" w:fill="181818"/>
+        <w:spacing w:after="0" w:line="240" w:lineRule="atLeast"/>
+        <w:rPr>
+          <w:rFonts w:ascii="Consolas" w:eastAsia="Times New Roman" w:hAnsi="Consolas" w:cs="Times New Roman"/>
+          <w:color w:val="D6D6DD"/>
+          <w:kern w:val="0"/>
+          <w:sz w:val="36"/>
+          <w:szCs w:val="36"/>
+          <w14:ligatures w14:val="none"/>
+        </w:rPr>
+      </w:pPr>
+      <w:r>
+        <w:rPr>
+          <w:rFonts w:ascii="Consolas" w:eastAsia="Times New Roman" w:hAnsi="Consolas" w:cs="Times New Roman"/>
+          <w:color w:val="82D2CE"/>
+          <w:kern w:val="0"/>
+          <w:sz w:val="36"/>
+          <w:szCs w:val="36"/>
+          <w14:ligatures w14:val="none"/>
+        </w:rPr>
+        <w:t>function</w:t>
+      </w:r>
+      <w:r>
+        <w:rPr>
+          <w:rFonts w:ascii="Consolas" w:eastAsia="Times New Roman" w:hAnsi="Consolas" w:cs="Times New Roman"/>
+          <w:color w:val="D6D6DD"/>
+          <w:kern w:val="0"/>
+          <w:sz w:val="36"/>
+          <w:szCs w:val="36"/>
+          <w14:ligatures w14:val="none"/>
+        </w:rPr>
+        <w:t xml:space="preserve"> </w:t>
+      </w:r>
+      <w:proofErr w:type="spellStart"/>
+      <w:r>
+        <w:rPr>
+          <w:rFonts w:ascii="Consolas" w:eastAsia="Times New Roman" w:hAnsi="Consolas" w:cs="Times New Roman"/>
+          <w:color w:val="EBC88D"/>
+          <w:kern w:val="0"/>
+          <w:sz w:val="36"/>
+          <w:szCs w:val="36"/>
+          <w14:ligatures w14:val="none"/>
+        </w:rPr>
+        <w:t>escapeHTML</w:t>
+      </w:r>
+      <w:proofErr w:type="spellEnd"/>
+      <w:r>
+        <w:rPr>
+          <w:rFonts w:ascii="Consolas" w:eastAsia="Times New Roman" w:hAnsi="Consolas" w:cs="Times New Roman"/>
+          <w:color w:val="D6D6DD"/>
+          <w:kern w:val="0"/>
+          <w:sz w:val="36"/>
+          <w:szCs w:val="36"/>
+          <w14:ligatures w14:val="none"/>
+        </w:rPr>
+        <w:t>(</w:t>
+      </w:r>
+      <w:r>
+        <w:rPr>
+          <w:rFonts w:ascii="Consolas" w:eastAsia="Times New Roman" w:hAnsi="Consolas" w:cs="Times New Roman"/>
+          <w:i/>
+          <w:iCs/>
+          <w:color w:val="D6D6DD"/>
+          <w:kern w:val="0"/>
+          <w:sz w:val="36"/>
+          <w:szCs w:val="36"/>
+          <w14:ligatures w14:val="none"/>
+        </w:rPr>
+        <w:t>str</w:t>
+      </w:r>
+      <w:r>
+        <w:rPr>
+          <w:rFonts w:ascii="Consolas" w:eastAsia="Times New Roman" w:hAnsi="Consolas" w:cs="Times New Roman"/>
+          <w:color w:val="D6D6DD"/>
+          <w:kern w:val="0"/>
+          <w:sz w:val="36"/>
+          <w:szCs w:val="36"/>
+          <w14:ligatures w14:val="none"/>
+        </w:rPr>
+        <w:t>) {</w:t>
+      </w:r>
+    </w:p>
+    <w:p>
+      <w:pPr>
+        <w:shd w:val="clear" w:color="auto" w:fill="181818"/>
+        <w:spacing w:after="0" w:line="240" w:lineRule="atLeast"/>
+        <w:rPr>
+          <w:rFonts w:ascii="Consolas" w:eastAsia="Times New Roman" w:hAnsi="Consolas" w:cs="Times New Roman"/>
+          <w:color w:val="D6D6DD"/>
+          <w:kern w:val="0"/>
+          <w:sz w:val="36"/>
+          <w:szCs w:val="36"/>
+          <w14:ligatures w14:val="none"/>
+        </w:rPr>
+      </w:pPr>
+      <w:r>
+        <w:rPr>
+          <w:rFonts w:ascii="Consolas" w:eastAsia="Times New Roman" w:hAnsi="Consolas" w:cs="Times New Roman"/>
+          <w:color w:val="D6D6DD"/>
+          <w:kern w:val="0"/>
+          <w:sz w:val="36"/>
+          <w:szCs w:val="36"/>
+          <w14:ligatures w14:val="none"/>
+        </w:rPr>
+        <w:t>       </w:t>
+      </w:r>
+      <w:r>
+        <w:rPr>
+          <w:rFonts w:ascii="Consolas" w:eastAsia="Times New Roman" w:hAnsi="Consolas" w:cs="Times New Roman"/>
+          <w:color w:val="83D6C5"/>
+          <w:kern w:val="0"/>
+          <w:sz w:val="36"/>
+          <w:szCs w:val="36"/>
+          <w14:ligatures w14:val="none"/>
+        </w:rPr>
+        <w:t>return</w:t>
+      </w:r>
+      <w:r>
+        <w:rPr>
+          <w:rFonts w:ascii="Consolas" w:eastAsia="Times New Roman" w:hAnsi="Consolas" w:cs="Times New Roman"/>
+          <w:color w:val="D6D6DD"/>
+          <w:kern w:val="0"/>
+          <w:sz w:val="36"/>
+          <w:szCs w:val="36"/>
+          <w14:ligatures w14:val="none"/>
+        </w:rPr>
+        <w:t xml:space="preserve"> </w:t>
+      </w:r>
+      <w:proofErr w:type="spellStart"/>
+      <w:proofErr w:type="gramStart"/>
+      <w:r>
+        <w:rPr>
+          <w:rFonts w:ascii="Consolas" w:eastAsia="Times New Roman" w:hAnsi="Consolas" w:cs="Times New Roman"/>
+          <w:color w:val="D6D6DD"/>
+          <w:kern w:val="0"/>
+          <w:sz w:val="36"/>
+          <w:szCs w:val="36"/>
+          <w14:ligatures w14:val="none"/>
+        </w:rPr>
+        <w:t>str.</w:t>
+      </w:r>
+      <w:r>
+        <w:rPr>
+          <w:rFonts w:ascii="Consolas" w:eastAsia="Times New Roman" w:hAnsi="Consolas" w:cs="Times New Roman"/>
+          <w:color w:val="EBC88D"/>
+          <w:kern w:val="0"/>
+          <w:sz w:val="36"/>
+          <w:szCs w:val="36"/>
+          <w14:ligatures w14:val="none"/>
+        </w:rPr>
+        <w:t>replace</w:t>
+      </w:r>
+      <w:proofErr w:type="spellEnd"/>
+      <w:proofErr w:type="gramEnd"/>
+      <w:r>
+        <w:rPr>
+          <w:rFonts w:ascii="Consolas" w:eastAsia="Times New Roman" w:hAnsi="Consolas" w:cs="Times New Roman"/>
+          <w:color w:val="D6D6DD"/>
+          <w:kern w:val="0"/>
+          <w:sz w:val="36"/>
+          <w:szCs w:val="36"/>
+          <w14:ligatures w14:val="none"/>
+        </w:rPr>
+        <w:t>(</w:t>
+      </w:r>
+      <w:r>
+        <w:rPr>
+          <w:rFonts w:ascii="Consolas" w:eastAsia="Times New Roman" w:hAnsi="Consolas" w:cs="Times New Roman"/>
+          <w:color w:val="E394DC"/>
+          <w:kern w:val="0"/>
+          <w:sz w:val="36"/>
+          <w:szCs w:val="36"/>
+          <w14:ligatures w14:val="none"/>
+        </w:rPr>
+        <w:t>/</w:t>
+      </w:r>
+      <w:r>
+        <w:rPr>
+          <w:rFonts w:ascii="Consolas" w:eastAsia="Times New Roman" w:hAnsi="Consolas" w:cs="Times New Roman"/>
+          <w:color w:val="D6D6DD"/>
+          <w:kern w:val="0"/>
+          <w:sz w:val="36"/>
+          <w:szCs w:val="36"/>
+          <w14:ligatures w14:val="none"/>
+        </w:rPr>
+        <w:t>[&amp;&lt;&gt;'"]</w:t>
+      </w:r>
+      <w:r>
+        <w:rPr>
+          <w:rFonts w:ascii="Consolas" w:eastAsia="Times New Roman" w:hAnsi="Consolas" w:cs="Times New Roman"/>
+          <w:color w:val="E394DC"/>
+          <w:kern w:val="0"/>
+          <w:sz w:val="36"/>
+          <w:szCs w:val="36"/>
+          <w14:ligatures w14:val="none"/>
+        </w:rPr>
+        <w:t>/</w:t>
+      </w:r>
+      <w:r>
+        <w:rPr>
+          <w:rFonts w:ascii="Consolas" w:eastAsia="Times New Roman" w:hAnsi="Consolas" w:cs="Times New Roman"/>
+          <w:color w:val="83D6C5"/>
+          <w:kern w:val="0"/>
+          <w:sz w:val="36"/>
+          <w:szCs w:val="36"/>
+          <w14:ligatures w14:val="none"/>
+        </w:rPr>
+        <w:t>g</w:t>
+      </w:r>
+      <w:r>
+        <w:rPr>
+          <w:rFonts w:ascii="Consolas" w:eastAsia="Times New Roman" w:hAnsi="Consolas" w:cs="Times New Roman"/>
+          <w:color w:val="D6D6DD"/>
+          <w:kern w:val="0"/>
+          <w:sz w:val="36"/>
+          <w:szCs w:val="36"/>
+          <w14:ligatures w14:val="none"/>
+        </w:rPr>
+        <w:t xml:space="preserve">, </w:t>
+      </w:r>
+    </w:p>
+    <w:p>
+      <w:pPr>
+        <w:shd w:val="clear" w:color="auto" w:fill="181818"/>
+        <w:spacing w:after="0" w:line="240" w:lineRule="atLeast"/>
+        <w:rPr>
+          <w:rFonts w:ascii="Consolas" w:eastAsia="Times New Roman" w:hAnsi="Consolas" w:cs="Times New Roman"/>
+          <w:color w:val="D6D6DD"/>
+          <w:kern w:val="0"/>
+          <w:sz w:val="36"/>
+          <w:szCs w:val="36"/>
+          <w14:ligatures w14:val="none"/>
+        </w:rPr>
+      </w:pPr>
+      <w:r>
+        <w:rPr>
+          <w:rFonts w:ascii="Consolas" w:eastAsia="Times New Roman" w:hAnsi="Consolas" w:cs="Times New Roman"/>
+          <w:color w:val="D6D6DD"/>
+          <w:kern w:val="0"/>
+          <w:sz w:val="36"/>
+          <w:szCs w:val="36"/>
+          <w14:ligatures w14:val="none"/>
+        </w:rPr>
+        <w:t>           </w:t>
+      </w:r>
+      <w:r>
+        <w:rPr>
+          <w:rFonts w:ascii="Consolas" w:eastAsia="Times New Roman" w:hAnsi="Consolas" w:cs="Times New Roman"/>
+          <w:i/>
+          <w:iCs/>
+          <w:color w:val="D6D6DD"/>
+          <w:kern w:val="0"/>
+          <w:sz w:val="36"/>
+          <w:szCs w:val="36"/>
+          <w14:ligatures w14:val="none"/>
+        </w:rPr>
+        <w:t>tag</w:t>
+      </w:r>
+      <w:r>
+        <w:rPr>
+          <w:rFonts w:ascii="Consolas" w:eastAsia="Times New Roman" w:hAnsi="Consolas" w:cs="Times New Roman"/>
+          <w:color w:val="D6D6DD"/>
+          <w:kern w:val="0"/>
+          <w:sz w:val="36"/>
+          <w:szCs w:val="36"/>
+          <w14:ligatures w14:val="none"/>
+        </w:rPr>
+        <w:t xml:space="preserve"> </w:t>
+      </w:r>
+      <w:r>
+        <w:rPr>
+          <w:rFonts w:ascii="Consolas" w:eastAsia="Times New Roman" w:hAnsi="Consolas" w:cs="Times New Roman"/>
+          <w:color w:val="82D2CE"/>
+          <w:kern w:val="0"/>
+          <w:sz w:val="36"/>
+          <w:szCs w:val="36"/>
+          <w14:ligatures w14:val="none"/>
+        </w:rPr>
+        <w:t>=&gt;</w:t>
+      </w:r>
+      <w:r>
+        <w:rPr>
+          <w:rFonts w:ascii="Consolas" w:eastAsia="Times New Roman" w:hAnsi="Consolas" w:cs="Times New Roman"/>
+          <w:color w:val="D6D6DD"/>
+          <w:kern w:val="0"/>
+          <w:sz w:val="36"/>
+          <w:szCs w:val="36"/>
+          <w14:ligatures w14:val="none"/>
+        </w:rPr>
+        <w:t xml:space="preserve"> ({</w:t>
+      </w:r>
+    </w:p>
+    <w:p>
+      <w:pPr>
+        <w:shd w:val="clear" w:color="auto" w:fill="181818"/>
+        <w:spacing w:after="0" w:line="240" w:lineRule="atLeast"/>
+        <w:rPr>
+          <w:rFonts w:ascii="Consolas" w:eastAsia="Times New Roman" w:hAnsi="Consolas" w:cs="Times New Roman"/>
+          <w:color w:val="D6D6DD"/>
+          <w:kern w:val="0"/>
+          <w:sz w:val="36"/>
+          <w:szCs w:val="36"/>
+          <w14:ligatures w14:val="none"/>
+        </w:rPr>
+      </w:pPr>
+      <w:r>
+        <w:rPr>
+          <w:rFonts w:ascii="Consolas" w:eastAsia="Times New Roman" w:hAnsi="Consolas" w:cs="Times New Roman"/>
+          <w:color w:val="D6D6DD"/>
+          <w:kern w:val="0"/>
+          <w:sz w:val="36"/>
+          <w:szCs w:val="36"/>
+          <w14:ligatures w14:val="none"/>
+        </w:rPr>
+        <w:t>               </w:t>
+      </w:r>
+      <w:r>
+        <w:rPr>
+          <w:rFonts w:ascii="Consolas" w:eastAsia="Times New Roman" w:hAnsi="Consolas" w:cs="Times New Roman"/>
+          <w:color w:val="E394DC"/>
+          <w:kern w:val="0"/>
+          <w:sz w:val="36"/>
+          <w:szCs w:val="36"/>
+          <w14:ligatures w14:val="none"/>
+        </w:rPr>
+        <w:t>'&amp;'</w:t>
+      </w:r>
+      <w:r>
+        <w:rPr>
+          <w:rFonts w:ascii="Consolas" w:eastAsia="Times New Roman" w:hAnsi="Consolas" w:cs="Times New Roman"/>
+          <w:color w:val="D6D6DD"/>
+          <w:kern w:val="0"/>
+          <w:sz w:val="36"/>
+          <w:szCs w:val="36"/>
+          <w14:ligatures w14:val="none"/>
+        </w:rPr>
+        <w:t xml:space="preserve">: </w:t>
+      </w:r>
+      <w:r>
+        <w:rPr>
+          <w:rFonts w:ascii="Consolas" w:eastAsia="Times New Roman" w:hAnsi="Consolas" w:cs="Times New Roman"/>
+          <w:color w:val="E394DC"/>
+          <w:kern w:val="0"/>
+          <w:sz w:val="36"/>
+          <w:szCs w:val="36"/>
+          <w14:ligatures w14:val="none"/>
+        </w:rPr>
+        <w:t>'&amp;amp;'</w:t>
+      </w:r>
+      <w:r>
+        <w:rPr>
+          <w:rFonts w:ascii="Consolas" w:eastAsia="Times New Roman" w:hAnsi="Consolas" w:cs="Times New Roman"/>
+          <w:color w:val="D6D6DD"/>
+          <w:kern w:val="0"/>
+          <w:sz w:val="36"/>
+          <w:szCs w:val="36"/>
+          <w14:ligatures w14:val="none"/>
+        </w:rPr>
+        <w:t>,</w:t>
+      </w:r>
+    </w:p>
+    <w:p>
+      <w:pPr>
+        <w:shd w:val="clear" w:color="auto" w:fill="181818"/>
+        <w:spacing w:after="0" w:line="240" w:lineRule="atLeast"/>
+        <w:rPr>
+          <w:rFonts w:ascii="Consolas" w:eastAsia="Times New Roman" w:hAnsi="Consolas" w:cs="Times New Roman"/>
+          <w:color w:val="D6D6DD"/>
+          <w:kern w:val="0"/>
+          <w:sz w:val="36"/>
+          <w:szCs w:val="36"/>
+          <w14:ligatures w14:val="none"/>
+        </w:rPr>
+      </w:pPr>
+      <w:r>
+        <w:rPr>
+          <w:rFonts w:ascii="Consolas" w:eastAsia="Times New Roman" w:hAnsi="Consolas" w:cs="Times New Roman"/>
+          <w:color w:val="D6D6DD"/>
+          <w:kern w:val="0"/>
+          <w:sz w:val="36"/>
+          <w:szCs w:val="36"/>
+          <w14:ligatures w14:val="none"/>
+        </w:rPr>
+        <w:t>               </w:t>
+      </w:r>
+      <w:r>
+        <w:rPr>
+          <w:rFonts w:ascii="Consolas" w:eastAsia="Times New Roman" w:hAnsi="Consolas" w:cs="Times New Roman"/>
+          <w:color w:val="E394DC"/>
+          <w:kern w:val="0"/>
+          <w:sz w:val="36"/>
+          <w:szCs w:val="36"/>
+          <w14:ligatures w14:val="none"/>
+        </w:rPr>
+        <w:t>'&lt;'</w:t>
+      </w:r>
+      <w:r>
+        <w:rPr>
+          <w:rFonts w:ascii="Consolas" w:eastAsia="Times New Roman" w:hAnsi="Consolas" w:cs="Times New Roman"/>
+          <w:color w:val="D6D6DD"/>
+          <w:kern w:val="0"/>
+          <w:sz w:val="36"/>
+          <w:szCs w:val="36"/>
+          <w14:ligatures w14:val="none"/>
+        </w:rPr>
+        <w:t xml:space="preserve">: </w:t>
+      </w:r>
+      <w:r>
+        <w:rPr>
+          <w:rFonts w:ascii="Consolas" w:eastAsia="Times New Roman" w:hAnsi="Consolas" w:cs="Times New Roman"/>
+          <w:color w:val="E394DC"/>
+          <w:kern w:val="0"/>
+          <w:sz w:val="36"/>
+          <w:szCs w:val="36"/>
+          <w14:ligatures w14:val="none"/>
+        </w:rPr>
+        <w:t>'&amp;</w:t>
+      </w:r>
+      <w:proofErr w:type="spellStart"/>
+      <w:r>
+        <w:rPr>
+          <w:rFonts w:ascii="Consolas" w:eastAsia="Times New Roman" w:hAnsi="Consolas" w:cs="Times New Roman"/>
+          <w:color w:val="E394DC"/>
+          <w:kern w:val="0"/>
+          <w:sz w:val="36"/>
+          <w:szCs w:val="36"/>
+          <w14:ligatures w14:val="none"/>
+        </w:rPr>
+        <w:t>lt</w:t>
+      </w:r>
+      <w:proofErr w:type="spellEnd"/>
+      <w:r>
+        <w:rPr>
+          <w:rFonts w:ascii="Consolas" w:eastAsia="Times New Roman" w:hAnsi="Consolas" w:cs="Times New Roman"/>
+          <w:color w:val="E394DC"/>
+          <w:kern w:val="0"/>
+          <w:sz w:val="36"/>
+          <w:szCs w:val="36"/>
+          <w14:ligatures w14:val="none"/>
+        </w:rPr>
+        <w:t>;'</w:t>
+      </w:r>
+      <w:r>
+        <w:rPr>
+          <w:rFonts w:ascii="Consolas" w:eastAsia="Times New Roman" w:hAnsi="Consolas" w:cs="Times New Roman"/>
+          <w:color w:val="D6D6DD"/>
+          <w:kern w:val="0"/>
+          <w:sz w:val="36"/>
+          <w:szCs w:val="36"/>
+          <w14:ligatures w14:val="none"/>
+        </w:rPr>
+        <w:t>,</w:t>
+      </w:r>
+    </w:p>
+    <w:p>
+      <w:pPr>
+        <w:shd w:val="clear" w:color="auto" w:fill="181818"/>
+        <w:spacing w:after="0" w:line="240" w:lineRule="atLeast"/>
+        <w:rPr>
+          <w:rFonts w:ascii="Consolas" w:eastAsia="Times New Roman" w:hAnsi="Consolas" w:cs="Times New Roman"/>
+          <w:color w:val="D6D6DD"/>
+          <w:kern w:val="0"/>
+          <w:sz w:val="36"/>
+          <w:szCs w:val="36"/>
+          <w14:ligatures w14:val="none"/>
+        </w:rPr>
+      </w:pPr>
+      <w:r>
+        <w:rPr>
+          <w:rFonts w:ascii="Consolas" w:eastAsia="Times New Roman" w:hAnsi="Consolas" w:cs="Times New Roman"/>
+          <w:color w:val="D6D6DD"/>
+          <w:kern w:val="0"/>
+          <w:sz w:val="36"/>
+          <w:szCs w:val="36"/>
+          <w14:ligatures w14:val="none"/>
+        </w:rPr>
+        <w:t>               </w:t>
+      </w:r>
+      <w:r>
+        <w:rPr>
+          <w:rFonts w:ascii="Consolas" w:eastAsia="Times New Roman" w:hAnsi="Consolas" w:cs="Times New Roman"/>
+          <w:color w:val="E394DC"/>
+          <w:kern w:val="0"/>
+          <w:sz w:val="36"/>
+          <w:szCs w:val="36"/>
+          <w14:ligatures w14:val="none"/>
+        </w:rPr>
+        <w:t>'&gt;'</w:t>
+      </w:r>
+      <w:r>
+        <w:rPr>
+          <w:rFonts w:ascii="Consolas" w:eastAsia="Times New Roman" w:hAnsi="Consolas" w:cs="Times New Roman"/>
+          <w:color w:val="D6D6DD"/>
+          <w:kern w:val="0"/>
+          <w:sz w:val="36"/>
+          <w:szCs w:val="36"/>
+          <w14:ligatures w14:val="none"/>
+        </w:rPr>
+        <w:t xml:space="preserve">: </w:t>
+      </w:r>
+      <w:r>
+        <w:rPr>
+          <w:rFonts w:ascii="Consolas" w:eastAsia="Times New Roman" w:hAnsi="Consolas" w:cs="Times New Roman"/>
+          <w:color w:val="E394DC"/>
+          <w:kern w:val="0"/>
+          <w:sz w:val="36"/>
+          <w:szCs w:val="36"/>
+          <w14:ligatures w14:val="none"/>
+        </w:rPr>
+        <w:t>'&amp;</w:t>
+      </w:r>
+      <w:proofErr w:type="spellStart"/>
+      <w:r>
+        <w:rPr>
+          <w:rFonts w:ascii="Consolas" w:eastAsia="Times New Roman" w:hAnsi="Consolas" w:cs="Times New Roman"/>
+          <w:color w:val="E394DC"/>
+          <w:kern w:val="0"/>
+          <w:sz w:val="36"/>
+          <w:szCs w:val="36"/>
+          <w14:ligatures w14:val="none"/>
+        </w:rPr>
+        <w:t>gt</w:t>
+      </w:r>
+      <w:proofErr w:type="spellEnd"/>
+      <w:r>
+        <w:rPr>
+          <w:rFonts w:ascii="Consolas" w:eastAsia="Times New Roman" w:hAnsi="Consolas" w:cs="Times New Roman"/>
+          <w:color w:val="E394DC"/>
+          <w:kern w:val="0"/>
+          <w:sz w:val="36"/>
+          <w:szCs w:val="36"/>
+          <w14:ligatures w14:val="none"/>
+        </w:rPr>
+        <w:t>;'</w:t>
+      </w:r>
+      <w:r>
+        <w:rPr>
+          <w:rFonts w:ascii="Consolas" w:eastAsia="Times New Roman" w:hAnsi="Consolas" w:cs="Times New Roman"/>
+          <w:color w:val="D6D6DD"/>
+          <w:kern w:val="0"/>
+          <w:sz w:val="36"/>
+          <w:szCs w:val="36"/>
+          <w14:ligatures w14:val="none"/>
+        </w:rPr>
+        <w:t>,</w:t>
+      </w:r>
+    </w:p>
+    <w:p>
+      <w:pPr>
+        <w:shd w:val="clear" w:color="auto" w:fill="181818"/>
+        <w:spacing w:after="0" w:line="240" w:lineRule="atLeast"/>
+        <w:rPr>
+          <w:rFonts w:ascii="Consolas" w:eastAsia="Times New Roman" w:hAnsi="Consolas" w:cs="Times New Roman"/>
+          <w:color w:val="D6D6DD"/>
+          <w:kern w:val="0"/>
+          <w:sz w:val="36"/>
+          <w:szCs w:val="36"/>
+          <w14:ligatures w14:val="none"/>
+        </w:rPr>
+      </w:pPr>
+      <w:r>
+        <w:rPr>
+          <w:rFonts w:ascii="Consolas" w:eastAsia="Times New Roman" w:hAnsi="Consolas" w:cs="Times New Roman"/>
+          <w:color w:val="D6D6DD"/>
+          <w:kern w:val="0"/>
+          <w:sz w:val="36"/>
+          <w:szCs w:val="36"/>
+          <w14:ligatures w14:val="none"/>
+        </w:rPr>
+        <w:t>               </w:t>
+      </w:r>
+      <w:r>
+        <w:rPr>
+          <w:rFonts w:ascii="Consolas" w:eastAsia="Times New Roman" w:hAnsi="Consolas" w:cs="Times New Roman"/>
+          <w:color w:val="E394DC"/>
+          <w:kern w:val="0"/>
+          <w:sz w:val="36"/>
+          <w:szCs w:val="36"/>
+          <w14:ligatures w14:val="none"/>
+        </w:rPr>
+        <w:t>"'"</w:t>
+      </w:r>
+      <w:r>
+        <w:rPr>
+          <w:rFonts w:ascii="Consolas" w:eastAsia="Times New Roman" w:hAnsi="Consolas" w:cs="Times New Roman"/>
+          <w:color w:val="D6D6DD"/>
+          <w:kern w:val="0"/>
+          <w:sz w:val="36"/>
+          <w:szCs w:val="36"/>
+          <w14:ligatures w14:val="none"/>
+        </w:rPr>
+        <w:t xml:space="preserve">: </w:t>
+      </w:r>
+      <w:r>
+        <w:rPr>
+          <w:rFonts w:ascii="Consolas" w:eastAsia="Times New Roman" w:hAnsi="Consolas" w:cs="Times New Roman"/>
+          <w:color w:val="E394DC"/>
+          <w:kern w:val="0"/>
+          <w:sz w:val="36"/>
+          <w:szCs w:val="36"/>
+          <w14:ligatures w14:val="none"/>
+        </w:rPr>
+        <w:t>'&amp;#39;'</w:t>
+      </w:r>
+      <w:r>
+        <w:rPr>
+          <w:rFonts w:ascii="Consolas" w:eastAsia="Times New Roman" w:hAnsi="Consolas" w:cs="Times New Roman"/>
+          <w:color w:val="D6D6DD"/>
+          <w:kern w:val="0"/>
+          <w:sz w:val="36"/>
+          <w:szCs w:val="36"/>
+          <w14:ligatures w14:val="none"/>
+        </w:rPr>
+        <w:t>,</w:t>
+      </w:r>
+    </w:p>
+    <w:p>
+      <w:pPr>
+        <w:shd w:val="clear" w:color="auto" w:fill="181818"/>
+        <w:spacing w:after="0" w:line="240" w:lineRule="atLeast"/>
+        <w:rPr>
+          <w:rFonts w:ascii="Consolas" w:eastAsia="Times New Roman" w:hAnsi="Consolas" w:cs="Times New Roman"/>
+          <w:color w:val="D6D6DD"/>
+          <w:kern w:val="0"/>
+          <w:sz w:val="36"/>
+          <w:szCs w:val="36"/>
+          <w14:ligatures w14:val="none"/>
+        </w:rPr>
+      </w:pPr>
+      <w:r>
+        <w:rPr>
+          <w:rFonts w:ascii="Consolas" w:eastAsia="Times New Roman" w:hAnsi="Consolas" w:cs="Times New Roman"/>
+          <w:color w:val="D6D6DD"/>
+          <w:kern w:val="0"/>
+          <w:sz w:val="36"/>
+          <w:szCs w:val="36"/>
+          <w14:ligatures w14:val="none"/>
+        </w:rPr>
+        <w:t>               </w:t>
+      </w:r>
+      <w:r>
+        <w:rPr>
+          <w:rFonts w:ascii="Consolas" w:eastAsia="Times New Roman" w:hAnsi="Consolas" w:cs="Times New Roman"/>
+          <w:color w:val="E394DC"/>
+          <w:kern w:val="0"/>
+          <w:sz w:val="36"/>
+          <w:szCs w:val="36"/>
+          <w14:ligatures w14:val="none"/>
+        </w:rPr>
+        <w:t>'"'</w:t>
+      </w:r>
+      <w:r>
+        <w:rPr>
+          <w:rFonts w:ascii="Consolas" w:eastAsia="Times New Roman" w:hAnsi="Consolas" w:cs="Times New Roman"/>
+          <w:color w:val="D6D6DD"/>
+          <w:kern w:val="0"/>
+          <w:sz w:val="36"/>
+          <w:szCs w:val="36"/>
+          <w14:ligatures w14:val="none"/>
+        </w:rPr>
+        <w:t xml:space="preserve">: </w:t>
+      </w:r>
+      <w:r>
+        <w:rPr>
+          <w:rFonts w:ascii="Consolas" w:eastAsia="Times New Roman" w:hAnsi="Consolas" w:cs="Times New Roman"/>
+          <w:color w:val="E394DC"/>
+          <w:kern w:val="0"/>
+          <w:sz w:val="36"/>
+          <w:szCs w:val="36"/>
+          <w14:ligatures w14:val="none"/>
+        </w:rPr>
+        <w:t>'&amp;</w:t>
+      </w:r>
+      <w:proofErr w:type="spellStart"/>
+      <w:r>
+        <w:rPr>
+          <w:rFonts w:ascii="Consolas" w:eastAsia="Times New Roman" w:hAnsi="Consolas" w:cs="Times New Roman"/>
+          <w:color w:val="E394DC"/>
+          <w:kern w:val="0"/>
+          <w:sz w:val="36"/>
+          <w:szCs w:val="36"/>
+          <w14:ligatures w14:val="none"/>
+        </w:rPr>
+        <w:t>quot</w:t>
+      </w:r>
+      <w:proofErr w:type="spellEnd"/>
+      <w:r>
+        <w:rPr>
+          <w:rFonts w:ascii="Consolas" w:eastAsia="Times New Roman" w:hAnsi="Consolas" w:cs="Times New Roman"/>
+          <w:color w:val="E394DC"/>
+          <w:kern w:val="0"/>
+          <w:sz w:val="36"/>
+          <w:szCs w:val="36"/>
+          <w14:ligatures w14:val="none"/>
+        </w:rPr>
+        <w:t>;'</w:t>
+      </w:r>
+    </w:p>
+    <w:p>
+      <w:pPr>
+        <w:shd w:val="clear" w:color="auto" w:fill="181818"/>
+        <w:spacing w:after="0" w:line="240" w:lineRule="atLeast"/>
+        <w:rPr>
+          <w:rFonts w:ascii="Consolas" w:eastAsia="Times New Roman" w:hAnsi="Consolas" w:cs="Times New Roman"/>
+          <w:color w:val="D6D6DD"/>
+          <w:kern w:val="0"/>
+          <w:sz w:val="36"/>
+          <w:szCs w:val="36"/>
+          <w14:ligatures w14:val="none"/>
+        </w:rPr>
+      </w:pPr>
+      <w:r>
+        <w:rPr>
+          <w:rFonts w:ascii="Consolas" w:eastAsia="Times New Roman" w:hAnsi="Consolas" w:cs="Times New Roman"/>
+          <w:color w:val="D6D6DD"/>
+          <w:kern w:val="0"/>
+          <w:sz w:val="36"/>
+          <w:szCs w:val="36"/>
+          <w14:ligatures w14:val="none"/>
+        </w:rPr>
+        <w:t>           </w:t>
+      </w:r>
+      <w:proofErr w:type="gramStart"/>
+      <w:r>
+        <w:rPr>
+          <w:rFonts w:ascii="Consolas" w:eastAsia="Times New Roman" w:hAnsi="Consolas" w:cs="Times New Roman"/>
+          <w:color w:val="D6D6DD"/>
+          <w:kern w:val="0"/>
+          <w:sz w:val="36"/>
+          <w:szCs w:val="36"/>
+          <w14:ligatures w14:val="none"/>
+        </w:rPr>
+        <w:t>}[</w:t>
+      </w:r>
+      <w:proofErr w:type="gramEnd"/>
+      <w:r>
+        <w:rPr>
+          <w:rFonts w:ascii="Consolas" w:eastAsia="Times New Roman" w:hAnsi="Consolas" w:cs="Times New Roman"/>
+          <w:color w:val="94C1FA"/>
+          <w:kern w:val="0"/>
+          <w:sz w:val="36"/>
+          <w:szCs w:val="36"/>
+          <w14:ligatures w14:val="none"/>
+        </w:rPr>
+        <w:t>tag</w:t>
+      </w:r>
+      <w:r>
+        <w:rPr>
+          <w:rFonts w:ascii="Consolas" w:eastAsia="Times New Roman" w:hAnsi="Consolas" w:cs="Times New Roman"/>
+          <w:color w:val="D6D6DD"/>
+          <w:kern w:val="0"/>
+          <w:sz w:val="36"/>
+          <w:szCs w:val="36"/>
+          <w14:ligatures w14:val="none"/>
+        </w:rPr>
+        <w:t xml:space="preserve">] || </w:t>
+      </w:r>
+      <w:r>
+        <w:rPr>
+          <w:rFonts w:ascii="Consolas" w:eastAsia="Times New Roman" w:hAnsi="Consolas" w:cs="Times New Roman"/>
+          <w:color w:val="94C1FA"/>
+          <w:kern w:val="0"/>
+          <w:sz w:val="36"/>
+          <w:szCs w:val="36"/>
+          <w14:ligatures w14:val="none"/>
+        </w:rPr>
+        <w:t>tag</w:t>
+      </w:r>
+      <w:r>
+        <w:rPr>
+          <w:rFonts w:ascii="Consolas" w:eastAsia="Times New Roman" w:hAnsi="Consolas" w:cs="Times New Roman"/>
+          <w:color w:val="D6D6DD"/>
+          <w:kern w:val="0"/>
+          <w:sz w:val="36"/>
+          <w:szCs w:val="36"/>
+          <w14:ligatures w14:val="none"/>
+        </w:rPr>
+        <w:t>)</w:t>
+      </w:r>
+    </w:p>
+    <w:p>
+      <w:pPr>
+        <w:shd w:val="clear" w:color="auto" w:fill="181818"/>
+        <w:spacing w:after="0" w:line="240" w:lineRule="atLeast"/>
+        <w:rPr>
+          <w:rFonts w:ascii="Consolas" w:eastAsia="Times New Roman" w:hAnsi="Consolas" w:cs="Times New Roman"/>
+          <w:color w:val="D6D6DD"/>
+          <w:kern w:val="0"/>
+          <w:sz w:val="36"/>
+          <w:szCs w:val="36"/>
+          <w14:ligatures w14:val="none"/>
+        </w:rPr>
+      </w:pPr>
+      <w:r>
+        <w:rPr>
+          <w:rFonts w:ascii="Consolas" w:eastAsia="Times New Roman" w:hAnsi="Consolas" w:cs="Times New Roman"/>
+          <w:color w:val="D6D6DD"/>
+          <w:kern w:val="0"/>
+          <w:sz w:val="36"/>
+          <w:szCs w:val="36"/>
+          <w14:ligatures w14:val="none"/>
+        </w:rPr>
+        <w:t>       );</w:t>
+      </w:r>
+    </w:p>
+    <w:p>
+      <w:pPr>
+        <w:shd w:val="clear" w:color="auto" w:fill="181818"/>
+        <w:spacing w:after="0" w:line="240" w:lineRule="atLeast"/>
+        <w:rPr>
+          <w:rFonts w:ascii="Consolas" w:eastAsia="Times New Roman" w:hAnsi="Consolas" w:cs="Times New Roman"/>
+          <w:color w:val="D6D6DD"/>
+          <w:kern w:val="0"/>
+          <w:sz w:val="36"/>
+          <w:szCs w:val="36"/>
+          <w14:ligatures w14:val="none"/>
+        </w:rPr>
+      </w:pPr>
+      <w:r>
+        <w:rPr>
+          <w:rFonts w:ascii="Consolas" w:eastAsia="Times New Roman" w:hAnsi="Consolas" w:cs="Times New Roman"/>
+          <w:color w:val="D6D6DD"/>
+          <w:kern w:val="0"/>
+          <w:sz w:val="36"/>
+          <w:szCs w:val="36"/>
+          <w14:ligatures w14:val="none"/>
+        </w:rPr>
+        <w:t>   }</w:t>
+      </w:r>
+    </w:p>
+    <w:p>
+      <w:r>
+        <w:br w:type="page"/>
+      </w:r>
+    </w:p>
+    <w:p>
+      <w:r>
+        <w:lastRenderedPageBreak/>
+        <w:t>Final Method:</w:t>
+      </w:r>
+    </w:p>
+    <w:p>
+      <w:pPr>
+        <w:shd w:val="clear" w:color="auto" w:fill="181818"/>
+        <w:spacing w:after="0" w:line="300" w:lineRule="atLeast"/>
+        <w:rPr>
+          <w:rFonts w:ascii="Consolas" w:eastAsia="Times New Roman" w:hAnsi="Consolas" w:cs="Times New Roman"/>
+          <w:color w:val="D6D6DD"/>
+          <w:kern w:val="0"/>
+          <w:sz w:val="23"/>
+          <w:szCs w:val="23"/>
+          <w14:ligatures w14:val="none"/>
+        </w:rPr>
+      </w:pPr>
+      <w:r>
+        <w:rPr>
+          <w:rFonts w:ascii="Consolas" w:eastAsia="Times New Roman" w:hAnsi="Consolas" w:cs="Times New Roman"/>
+          <w:color w:val="82D2CE"/>
+          <w:kern w:val="0"/>
+          <w:sz w:val="23"/>
+          <w:szCs w:val="23"/>
+          <w14:ligatures w14:val="none"/>
+        </w:rPr>
+        <w:t>function</w:t>
+      </w:r>
+      <w:r>
+        <w:rPr>
+          <w:rFonts w:ascii="Consolas" w:eastAsia="Times New Roman" w:hAnsi="Consolas" w:cs="Times New Roman"/>
+          <w:color w:val="D6D6DD"/>
+          <w:kern w:val="0"/>
+          <w:sz w:val="23"/>
+          <w:szCs w:val="23"/>
+          <w14:ligatures w14:val="none"/>
+        </w:rPr>
+        <w:t xml:space="preserve"> </w:t>
+      </w:r>
+      <w:proofErr w:type="spellStart"/>
+      <w:proofErr w:type="gramStart"/>
+      <w:r>
+        <w:rPr>
+          <w:rFonts w:ascii="Consolas" w:eastAsia="Times New Roman" w:hAnsi="Consolas" w:cs="Times New Roman"/>
+          <w:color w:val="EBC88D"/>
+          <w:kern w:val="0"/>
+          <w:sz w:val="23"/>
+          <w:szCs w:val="23"/>
+          <w14:ligatures w14:val="none"/>
+        </w:rPr>
+        <w:t>greetUser</w:t>
+      </w:r>
+      <w:proofErr w:type="spellEnd"/>
+      <w:r>
+        <w:rPr>
+          <w:rFonts w:ascii="Consolas" w:eastAsia="Times New Roman" w:hAnsi="Consolas" w:cs="Times New Roman"/>
+          <w:color w:val="D6D6DD"/>
+          <w:kern w:val="0"/>
+          <w:sz w:val="23"/>
+          <w:szCs w:val="23"/>
+          <w14:ligatures w14:val="none"/>
+        </w:rPr>
+        <w:t>(</w:t>
+      </w:r>
+      <w:proofErr w:type="gramEnd"/>
+      <w:r>
+        <w:rPr>
+          <w:rFonts w:ascii="Consolas" w:eastAsia="Times New Roman" w:hAnsi="Consolas" w:cs="Times New Roman"/>
+          <w:color w:val="D6D6DD"/>
+          <w:kern w:val="0"/>
+          <w:sz w:val="23"/>
+          <w:szCs w:val="23"/>
+          <w14:ligatures w14:val="none"/>
+        </w:rPr>
+        <w:t>) {</w:t>
+      </w:r>
+    </w:p>
+    <w:p>
+      <w:pPr>
+        <w:shd w:val="clear" w:color="auto" w:fill="181818"/>
+        <w:spacing w:after="0" w:line="300" w:lineRule="atLeast"/>
+        <w:rPr>
+          <w:rFonts w:ascii="Consolas" w:eastAsia="Times New Roman" w:hAnsi="Consolas" w:cs="Times New Roman"/>
+          <w:color w:val="D6D6DD"/>
+          <w:kern w:val="0"/>
+          <w:sz w:val="23"/>
+          <w:szCs w:val="23"/>
+          <w14:ligatures w14:val="none"/>
+        </w:rPr>
+      </w:pPr>
+      <w:r>
+        <w:rPr>
+          <w:rFonts w:ascii="Consolas" w:eastAsia="Times New Roman" w:hAnsi="Consolas" w:cs="Times New Roman"/>
+          <w:color w:val="D6D6DD"/>
+          <w:kern w:val="0"/>
+          <w:sz w:val="23"/>
+          <w:szCs w:val="23"/>
+          <w14:ligatures w14:val="none"/>
+        </w:rPr>
+        <w:t xml:space="preserve">            </w:t>
+      </w:r>
+      <w:r>
+        <w:rPr>
+          <w:rFonts w:ascii="Consolas" w:eastAsia="Times New Roman" w:hAnsi="Consolas" w:cs="Times New Roman"/>
+          <w:color w:val="82D2CE"/>
+          <w:kern w:val="0"/>
+          <w:sz w:val="23"/>
+          <w:szCs w:val="23"/>
+          <w14:ligatures w14:val="none"/>
+        </w:rPr>
+        <w:t>var</w:t>
+      </w:r>
+      <w:r>
+        <w:rPr>
+          <w:rFonts w:ascii="Consolas" w:eastAsia="Times New Roman" w:hAnsi="Consolas" w:cs="Times New Roman"/>
+          <w:color w:val="D6D6DD"/>
+          <w:kern w:val="0"/>
+          <w:sz w:val="23"/>
+          <w:szCs w:val="23"/>
+          <w14:ligatures w14:val="none"/>
+        </w:rPr>
+        <w:t xml:space="preserve"> </w:t>
+      </w:r>
+      <w:proofErr w:type="spellStart"/>
+      <w:r>
+        <w:rPr>
+          <w:rFonts w:ascii="Consolas" w:eastAsia="Times New Roman" w:hAnsi="Consolas" w:cs="Times New Roman"/>
+          <w:color w:val="94C1FA"/>
+          <w:kern w:val="0"/>
+          <w:sz w:val="23"/>
+          <w:szCs w:val="23"/>
+          <w14:ligatures w14:val="none"/>
+        </w:rPr>
+        <w:t>userInput</w:t>
+      </w:r>
+      <w:proofErr w:type="spellEnd"/>
+      <w:r>
+        <w:rPr>
+          <w:rFonts w:ascii="Consolas" w:eastAsia="Times New Roman" w:hAnsi="Consolas" w:cs="Times New Roman"/>
+          <w:color w:val="D6D6DD"/>
+          <w:kern w:val="0"/>
+          <w:sz w:val="23"/>
+          <w:szCs w:val="23"/>
+          <w14:ligatures w14:val="none"/>
+        </w:rPr>
+        <w:t xml:space="preserve"> = </w:t>
+      </w:r>
+      <w:proofErr w:type="spellStart"/>
+      <w:proofErr w:type="gramStart"/>
+      <w:r>
+        <w:rPr>
+          <w:rFonts w:ascii="Consolas" w:eastAsia="Times New Roman" w:hAnsi="Consolas" w:cs="Times New Roman"/>
+          <w:color w:val="D6D6DD"/>
+          <w:kern w:val="0"/>
+          <w:sz w:val="23"/>
+          <w:szCs w:val="23"/>
+          <w14:ligatures w14:val="none"/>
+        </w:rPr>
+        <w:t>document.</w:t>
+      </w:r>
+      <w:r>
+        <w:rPr>
+          <w:rFonts w:ascii="Consolas" w:eastAsia="Times New Roman" w:hAnsi="Consolas" w:cs="Times New Roman"/>
+          <w:color w:val="EBC88D"/>
+          <w:kern w:val="0"/>
+          <w:sz w:val="23"/>
+          <w:szCs w:val="23"/>
+          <w14:ligatures w14:val="none"/>
+        </w:rPr>
+        <w:t>getElementById</w:t>
+      </w:r>
+      <w:proofErr w:type="spellEnd"/>
+      <w:proofErr w:type="gramEnd"/>
+      <w:r>
+        <w:rPr>
+          <w:rFonts w:ascii="Consolas" w:eastAsia="Times New Roman" w:hAnsi="Consolas" w:cs="Times New Roman"/>
+          <w:color w:val="D6D6DD"/>
+          <w:kern w:val="0"/>
+          <w:sz w:val="23"/>
+          <w:szCs w:val="23"/>
+          <w14:ligatures w14:val="none"/>
+        </w:rPr>
+        <w:t>(</w:t>
+      </w:r>
+      <w:r>
+        <w:rPr>
+          <w:rFonts w:ascii="Consolas" w:eastAsia="Times New Roman" w:hAnsi="Consolas" w:cs="Times New Roman"/>
+          <w:color w:val="E394DC"/>
+          <w:kern w:val="0"/>
+          <w:sz w:val="23"/>
+          <w:szCs w:val="23"/>
+          <w14:ligatures w14:val="none"/>
+        </w:rPr>
+        <w:t>'name'</w:t>
+      </w:r>
+      <w:r>
+        <w:rPr>
+          <w:rFonts w:ascii="Consolas" w:eastAsia="Times New Roman" w:hAnsi="Consolas" w:cs="Times New Roman"/>
+          <w:color w:val="D6D6DD"/>
+          <w:kern w:val="0"/>
+          <w:sz w:val="23"/>
+          <w:szCs w:val="23"/>
+          <w14:ligatures w14:val="none"/>
+        </w:rPr>
+        <w:t>).</w:t>
+      </w:r>
+      <w:r>
+        <w:rPr>
+          <w:rFonts w:ascii="Consolas" w:eastAsia="Times New Roman" w:hAnsi="Consolas" w:cs="Times New Roman"/>
+          <w:color w:val="AA9BF5"/>
+          <w:kern w:val="0"/>
+          <w:sz w:val="23"/>
+          <w:szCs w:val="23"/>
+          <w14:ligatures w14:val="none"/>
+        </w:rPr>
+        <w:t>value</w:t>
+      </w:r>
+      <w:r>
+        <w:rPr>
+          <w:rFonts w:ascii="Consolas" w:eastAsia="Times New Roman" w:hAnsi="Consolas" w:cs="Times New Roman"/>
+          <w:color w:val="D6D6DD"/>
+          <w:kern w:val="0"/>
+          <w:sz w:val="23"/>
+          <w:szCs w:val="23"/>
+          <w14:ligatures w14:val="none"/>
+        </w:rPr>
+        <w:t>;</w:t>
+      </w:r>
+    </w:p>
+    <w:p>
+      <w:pPr>
+        <w:shd w:val="clear" w:color="auto" w:fill="181818"/>
+        <w:spacing w:after="0" w:line="300" w:lineRule="atLeast"/>
+        <w:rPr>
+          <w:rFonts w:ascii="Consolas" w:eastAsia="Times New Roman" w:hAnsi="Consolas" w:cs="Times New Roman"/>
+          <w:color w:val="D6D6DD"/>
+          <w:kern w:val="0"/>
+          <w:sz w:val="23"/>
+          <w:szCs w:val="23"/>
+          <w14:ligatures w14:val="none"/>
+        </w:rPr>
+      </w:pPr>
+      <w:r>
+        <w:rPr>
+          <w:rFonts w:ascii="Consolas" w:eastAsia="Times New Roman" w:hAnsi="Consolas" w:cs="Times New Roman"/>
+          <w:color w:val="D6D6DD"/>
+          <w:kern w:val="0"/>
+          <w:sz w:val="23"/>
+          <w:szCs w:val="23"/>
+          <w14:ligatures w14:val="none"/>
+        </w:rPr>
+        <w:t xml:space="preserve">            </w:t>
+      </w:r>
+      <w:proofErr w:type="gramStart"/>
+      <w:r>
+        <w:rPr>
+          <w:rFonts w:ascii="Consolas" w:eastAsia="Times New Roman" w:hAnsi="Consolas" w:cs="Times New Roman"/>
+          <w:color w:val="D6D6DD"/>
+          <w:kern w:val="0"/>
+          <w:sz w:val="23"/>
+          <w:szCs w:val="23"/>
+          <w14:ligatures w14:val="none"/>
+        </w:rPr>
+        <w:t>console.</w:t>
+      </w:r>
+      <w:r>
+        <w:rPr>
+          <w:rFonts w:ascii="Consolas" w:eastAsia="Times New Roman" w:hAnsi="Consolas" w:cs="Times New Roman"/>
+          <w:color w:val="EBC88D"/>
+          <w:kern w:val="0"/>
+          <w:sz w:val="23"/>
+          <w:szCs w:val="23"/>
+          <w14:ligatures w14:val="none"/>
+        </w:rPr>
+        <w:t>log</w:t>
+      </w:r>
+      <w:r>
+        <w:rPr>
+          <w:rFonts w:ascii="Consolas" w:eastAsia="Times New Roman" w:hAnsi="Consolas" w:cs="Times New Roman"/>
+          <w:color w:val="D6D6DD"/>
+          <w:kern w:val="0"/>
+          <w:sz w:val="23"/>
+          <w:szCs w:val="23"/>
+          <w14:ligatures w14:val="none"/>
+        </w:rPr>
+        <w:t>(</w:t>
+      </w:r>
+      <w:proofErr w:type="gramEnd"/>
+      <w:r>
+        <w:rPr>
+          <w:rFonts w:ascii="Consolas" w:eastAsia="Times New Roman" w:hAnsi="Consolas" w:cs="Times New Roman"/>
+          <w:color w:val="E394DC"/>
+          <w:kern w:val="0"/>
+          <w:sz w:val="23"/>
+          <w:szCs w:val="23"/>
+          <w14:ligatures w14:val="none"/>
+        </w:rPr>
+        <w:t>"User input:"</w:t>
+      </w:r>
+      <w:r>
+        <w:rPr>
+          <w:rFonts w:ascii="Consolas" w:eastAsia="Times New Roman" w:hAnsi="Consolas" w:cs="Times New Roman"/>
+          <w:color w:val="D6D6DD"/>
+          <w:kern w:val="0"/>
+          <w:sz w:val="23"/>
+          <w:szCs w:val="23"/>
+          <w14:ligatures w14:val="none"/>
+        </w:rPr>
+        <w:t xml:space="preserve">, </w:t>
+      </w:r>
+      <w:proofErr w:type="spellStart"/>
+      <w:r>
+        <w:rPr>
+          <w:rFonts w:ascii="Consolas" w:eastAsia="Times New Roman" w:hAnsi="Consolas" w:cs="Times New Roman"/>
+          <w:color w:val="94C1FA"/>
+          <w:kern w:val="0"/>
+          <w:sz w:val="23"/>
+          <w:szCs w:val="23"/>
+          <w14:ligatures w14:val="none"/>
+        </w:rPr>
+        <w:t>userInput</w:t>
+      </w:r>
+      <w:proofErr w:type="spellEnd"/>
+      <w:r>
+        <w:rPr>
+          <w:rFonts w:ascii="Consolas" w:eastAsia="Times New Roman" w:hAnsi="Consolas" w:cs="Times New Roman"/>
+          <w:color w:val="D6D6DD"/>
+          <w:kern w:val="0"/>
+          <w:sz w:val="23"/>
+          <w:szCs w:val="23"/>
+          <w14:ligatures w14:val="none"/>
+        </w:rPr>
+        <w:t xml:space="preserve">); </w:t>
+      </w:r>
+      <w:r>
+        <w:rPr>
+          <w:rFonts w:ascii="Consolas" w:eastAsia="Times New Roman" w:hAnsi="Consolas" w:cs="Times New Roman"/>
+          <w:i/>
+          <w:iCs/>
+          <w:color w:val="6D6D6D"/>
+          <w:kern w:val="0"/>
+          <w:sz w:val="23"/>
+          <w:szCs w:val="23"/>
+          <w14:ligatures w14:val="none"/>
+        </w:rPr>
+        <w:t>// Log input</w:t>
+      </w:r>
+    </w:p>
+    <w:p>
+      <w:pPr>
+        <w:shd w:val="clear" w:color="auto" w:fill="181818"/>
+        <w:spacing w:after="0" w:line="300" w:lineRule="atLeast"/>
+        <w:rPr>
+          <w:rFonts w:ascii="Consolas" w:eastAsia="Times New Roman" w:hAnsi="Consolas" w:cs="Times New Roman"/>
+          <w:color w:val="D6D6DD"/>
+          <w:kern w:val="0"/>
+          <w:sz w:val="23"/>
+          <w:szCs w:val="23"/>
+          <w14:ligatures w14:val="none"/>
+        </w:rPr>
+      </w:pPr>
+    </w:p>
+    <w:p>
+      <w:pPr>
+        <w:shd w:val="clear" w:color="auto" w:fill="181818"/>
+        <w:spacing w:after="0" w:line="300" w:lineRule="atLeast"/>
+        <w:rPr>
+          <w:rFonts w:ascii="Consolas" w:eastAsia="Times New Roman" w:hAnsi="Consolas" w:cs="Times New Roman"/>
+          <w:color w:val="D6D6DD"/>
+          <w:kern w:val="0"/>
+          <w:sz w:val="23"/>
+          <w:szCs w:val="23"/>
+          <w14:ligatures w14:val="none"/>
+        </w:rPr>
+      </w:pPr>
+      <w:r>
+        <w:rPr>
+          <w:rFonts w:ascii="Consolas" w:eastAsia="Times New Roman" w:hAnsi="Consolas" w:cs="Times New Roman"/>
+          <w:color w:val="D6D6DD"/>
+          <w:kern w:val="0"/>
+          <w:sz w:val="23"/>
+          <w:szCs w:val="23"/>
+          <w14:ligatures w14:val="none"/>
+        </w:rPr>
+        <w:t xml:space="preserve">            </w:t>
+      </w:r>
+      <w:r>
+        <w:rPr>
+          <w:rFonts w:ascii="Consolas" w:eastAsia="Times New Roman" w:hAnsi="Consolas" w:cs="Times New Roman"/>
+          <w:i/>
+          <w:iCs/>
+          <w:color w:val="6D6D6D"/>
+          <w:kern w:val="0"/>
+          <w:sz w:val="23"/>
+          <w:szCs w:val="23"/>
+          <w14:ligatures w14:val="none"/>
+        </w:rPr>
+        <w:t xml:space="preserve">// Method 1: Use </w:t>
+      </w:r>
+      <w:proofErr w:type="spellStart"/>
+      <w:r>
+        <w:rPr>
+          <w:rFonts w:ascii="Consolas" w:eastAsia="Times New Roman" w:hAnsi="Consolas" w:cs="Times New Roman"/>
+          <w:i/>
+          <w:iCs/>
+          <w:color w:val="6D6D6D"/>
+          <w:kern w:val="0"/>
+          <w:sz w:val="23"/>
+          <w:szCs w:val="23"/>
+          <w14:ligatures w14:val="none"/>
+        </w:rPr>
+        <w:t>textContent</w:t>
+      </w:r>
+      <w:proofErr w:type="spellEnd"/>
+      <w:r>
+        <w:rPr>
+          <w:rFonts w:ascii="Consolas" w:eastAsia="Times New Roman" w:hAnsi="Consolas" w:cs="Times New Roman"/>
+          <w:i/>
+          <w:iCs/>
+          <w:color w:val="6D6D6D"/>
+          <w:kern w:val="0"/>
+          <w:sz w:val="23"/>
+          <w:szCs w:val="23"/>
+          <w14:ligatures w14:val="none"/>
+        </w:rPr>
+        <w:t xml:space="preserve"> (safest, but doesn't allow any HTML)</w:t>
+      </w:r>
+    </w:p>
+    <w:p>
+      <w:pPr>
+        <w:shd w:val="clear" w:color="auto" w:fill="181818"/>
+        <w:spacing w:after="0" w:line="300" w:lineRule="atLeast"/>
+        <w:rPr>
+          <w:rFonts w:ascii="Consolas" w:eastAsia="Times New Roman" w:hAnsi="Consolas" w:cs="Times New Roman"/>
+          <w:color w:val="D6D6DD"/>
+          <w:kern w:val="0"/>
+          <w:sz w:val="23"/>
+          <w:szCs w:val="23"/>
+          <w14:ligatures w14:val="none"/>
+        </w:rPr>
+      </w:pPr>
+      <w:r>
+        <w:rPr>
+          <w:rFonts w:ascii="Consolas" w:eastAsia="Times New Roman" w:hAnsi="Consolas" w:cs="Times New Roman"/>
+          <w:color w:val="D6D6DD"/>
+          <w:kern w:val="0"/>
+          <w:sz w:val="23"/>
+          <w:szCs w:val="23"/>
+          <w14:ligatures w14:val="none"/>
+        </w:rPr>
+        <w:t xml:space="preserve">            </w:t>
+      </w:r>
+      <w:r>
+        <w:rPr>
+          <w:rFonts w:ascii="Consolas" w:eastAsia="Times New Roman" w:hAnsi="Consolas" w:cs="Times New Roman"/>
+          <w:i/>
+          <w:iCs/>
+          <w:color w:val="6D6D6D"/>
+          <w:kern w:val="0"/>
+          <w:sz w:val="23"/>
+          <w:szCs w:val="23"/>
+          <w14:ligatures w14:val="none"/>
+        </w:rPr>
+        <w:t xml:space="preserve">// </w:t>
+      </w:r>
+      <w:proofErr w:type="spellStart"/>
+      <w:proofErr w:type="gramStart"/>
+      <w:r>
+        <w:rPr>
+          <w:rFonts w:ascii="Consolas" w:eastAsia="Times New Roman" w:hAnsi="Consolas" w:cs="Times New Roman"/>
+          <w:i/>
+          <w:iCs/>
+          <w:color w:val="6D6D6D"/>
+          <w:kern w:val="0"/>
+          <w:sz w:val="23"/>
+          <w:szCs w:val="23"/>
+          <w14:ligatures w14:val="none"/>
+        </w:rPr>
+        <w:t>document.getElementById</w:t>
+      </w:r>
+      <w:proofErr w:type="spellEnd"/>
+      <w:proofErr w:type="gramEnd"/>
+      <w:r>
+        <w:rPr>
+          <w:rFonts w:ascii="Consolas" w:eastAsia="Times New Roman" w:hAnsi="Consolas" w:cs="Times New Roman"/>
+          <w:i/>
+          <w:iCs/>
+          <w:color w:val="6D6D6D"/>
+          <w:kern w:val="0"/>
+          <w:sz w:val="23"/>
+          <w:szCs w:val="23"/>
+          <w14:ligatures w14:val="none"/>
+        </w:rPr>
+        <w:t>('greeting').</w:t>
+      </w:r>
+      <w:proofErr w:type="spellStart"/>
+      <w:r>
+        <w:rPr>
+          <w:rFonts w:ascii="Consolas" w:eastAsia="Times New Roman" w:hAnsi="Consolas" w:cs="Times New Roman"/>
+          <w:i/>
+          <w:iCs/>
+          <w:color w:val="6D6D6D"/>
+          <w:kern w:val="0"/>
+          <w:sz w:val="23"/>
+          <w:szCs w:val="23"/>
+          <w14:ligatures w14:val="none"/>
+        </w:rPr>
+        <w:t>textContent</w:t>
+      </w:r>
+      <w:proofErr w:type="spellEnd"/>
+      <w:r>
+        <w:rPr>
+          <w:rFonts w:ascii="Consolas" w:eastAsia="Times New Roman" w:hAnsi="Consolas" w:cs="Times New Roman"/>
+          <w:i/>
+          <w:iCs/>
+          <w:color w:val="6D6D6D"/>
+          <w:kern w:val="0"/>
+          <w:sz w:val="23"/>
+          <w:szCs w:val="23"/>
+          <w14:ligatures w14:val="none"/>
+        </w:rPr>
+        <w:t xml:space="preserve"> = </w:t>
+      </w:r>
+      <w:proofErr w:type="spellStart"/>
+      <w:r>
+        <w:rPr>
+          <w:rFonts w:ascii="Consolas" w:eastAsia="Times New Roman" w:hAnsi="Consolas" w:cs="Times New Roman"/>
+          <w:i/>
+          <w:iCs/>
+          <w:color w:val="6D6D6D"/>
+          <w:kern w:val="0"/>
+          <w:sz w:val="23"/>
+          <w:szCs w:val="23"/>
+          <w14:ligatures w14:val="none"/>
+        </w:rPr>
+        <w:t>userInput</w:t>
+      </w:r>
+      <w:proofErr w:type="spellEnd"/>
+      <w:r>
+        <w:rPr>
+          <w:rFonts w:ascii="Consolas" w:eastAsia="Times New Roman" w:hAnsi="Consolas" w:cs="Times New Roman"/>
+          <w:i/>
+          <w:iCs/>
+          <w:color w:val="6D6D6D"/>
+          <w:kern w:val="0"/>
+          <w:sz w:val="23"/>
+          <w:szCs w:val="23"/>
+          <w14:ligatures w14:val="none"/>
+        </w:rPr>
+        <w:t>;</w:t>
+      </w:r>
+    </w:p>
+    <w:p>
+      <w:pPr>
+        <w:shd w:val="clear" w:color="auto" w:fill="181818"/>
+        <w:spacing w:after="0" w:line="300" w:lineRule="atLeast"/>
+        <w:rPr>
+          <w:rFonts w:ascii="Consolas" w:eastAsia="Times New Roman" w:hAnsi="Consolas" w:cs="Times New Roman"/>
+          <w:color w:val="D6D6DD"/>
+          <w:kern w:val="0"/>
+          <w:sz w:val="23"/>
+          <w:szCs w:val="23"/>
+          <w14:ligatures w14:val="none"/>
+        </w:rPr>
+      </w:pPr>
+    </w:p>
+    <w:p>
+      <w:pPr>
+        <w:shd w:val="clear" w:color="auto" w:fill="181818"/>
+        <w:spacing w:after="0" w:line="300" w:lineRule="atLeast"/>
+        <w:rPr>
+          <w:rFonts w:ascii="Consolas" w:eastAsia="Times New Roman" w:hAnsi="Consolas" w:cs="Times New Roman"/>
+          <w:color w:val="D6D6DD"/>
+          <w:kern w:val="0"/>
+          <w:sz w:val="23"/>
+          <w:szCs w:val="23"/>
+          <w14:ligatures w14:val="none"/>
+        </w:rPr>
+      </w:pPr>
+      <w:r>
+        <w:rPr>
+          <w:rFonts w:ascii="Consolas" w:eastAsia="Times New Roman" w:hAnsi="Consolas" w:cs="Times New Roman"/>
+          <w:color w:val="D6D6DD"/>
+          <w:kern w:val="0"/>
+          <w:sz w:val="23"/>
+          <w:szCs w:val="23"/>
+          <w14:ligatures w14:val="none"/>
+        </w:rPr>
+        <w:t xml:space="preserve">            </w:t>
+      </w:r>
+      <w:r>
+        <w:rPr>
+          <w:rFonts w:ascii="Consolas" w:eastAsia="Times New Roman" w:hAnsi="Consolas" w:cs="Times New Roman"/>
+          <w:i/>
+          <w:iCs/>
+          <w:color w:val="6D6D6D"/>
+          <w:kern w:val="0"/>
+          <w:sz w:val="23"/>
+          <w:szCs w:val="23"/>
+          <w14:ligatures w14:val="none"/>
+        </w:rPr>
+        <w:t xml:space="preserve">// Method 2: Use </w:t>
+      </w:r>
+      <w:proofErr w:type="spellStart"/>
+      <w:r>
+        <w:rPr>
+          <w:rFonts w:ascii="Consolas" w:eastAsia="Times New Roman" w:hAnsi="Consolas" w:cs="Times New Roman"/>
+          <w:i/>
+          <w:iCs/>
+          <w:color w:val="6D6D6D"/>
+          <w:kern w:val="0"/>
+          <w:sz w:val="23"/>
+          <w:szCs w:val="23"/>
+          <w14:ligatures w14:val="none"/>
+        </w:rPr>
+        <w:t>escapeHTML</w:t>
+      </w:r>
+      <w:proofErr w:type="spellEnd"/>
+      <w:r>
+        <w:rPr>
+          <w:rFonts w:ascii="Consolas" w:eastAsia="Times New Roman" w:hAnsi="Consolas" w:cs="Times New Roman"/>
+          <w:i/>
+          <w:iCs/>
+          <w:color w:val="6D6D6D"/>
+          <w:kern w:val="0"/>
+          <w:sz w:val="23"/>
+          <w:szCs w:val="23"/>
+          <w14:ligatures w14:val="none"/>
+        </w:rPr>
+        <w:t xml:space="preserve"> function</w:t>
+      </w:r>
+    </w:p>
+    <w:p>
+      <w:pPr>
+        <w:shd w:val="clear" w:color="auto" w:fill="181818"/>
+        <w:spacing w:after="0" w:line="300" w:lineRule="atLeast"/>
+        <w:rPr>
+          <w:rFonts w:ascii="Consolas" w:eastAsia="Times New Roman" w:hAnsi="Consolas" w:cs="Times New Roman"/>
+          <w:color w:val="D6D6DD"/>
+          <w:kern w:val="0"/>
+          <w:sz w:val="23"/>
+          <w:szCs w:val="23"/>
+          <w14:ligatures w14:val="none"/>
+        </w:rPr>
+      </w:pPr>
+      <w:r>
+        <w:rPr>
+          <w:rFonts w:ascii="Consolas" w:eastAsia="Times New Roman" w:hAnsi="Consolas" w:cs="Times New Roman"/>
+          <w:color w:val="D6D6DD"/>
+          <w:kern w:val="0"/>
+          <w:sz w:val="23"/>
+          <w:szCs w:val="23"/>
+          <w14:ligatures w14:val="none"/>
+        </w:rPr>
+        <w:t xml:space="preserve">            </w:t>
+      </w:r>
+      <w:r>
+        <w:rPr>
+          <w:rFonts w:ascii="Consolas" w:eastAsia="Times New Roman" w:hAnsi="Consolas" w:cs="Times New Roman"/>
+          <w:i/>
+          <w:iCs/>
+          <w:color w:val="6D6D6D"/>
+          <w:kern w:val="0"/>
+          <w:sz w:val="23"/>
+          <w:szCs w:val="23"/>
+          <w14:ligatures w14:val="none"/>
+        </w:rPr>
+        <w:t xml:space="preserve">// </w:t>
+      </w:r>
+      <w:proofErr w:type="spellStart"/>
+      <w:proofErr w:type="gramStart"/>
+      <w:r>
+        <w:rPr>
+          <w:rFonts w:ascii="Consolas" w:eastAsia="Times New Roman" w:hAnsi="Consolas" w:cs="Times New Roman"/>
+          <w:i/>
+          <w:iCs/>
+          <w:color w:val="6D6D6D"/>
+          <w:kern w:val="0"/>
+          <w:sz w:val="23"/>
+          <w:szCs w:val="23"/>
+          <w14:ligatures w14:val="none"/>
+        </w:rPr>
+        <w:t>document.getElementById</w:t>
+      </w:r>
+      <w:proofErr w:type="spellEnd"/>
+      <w:proofErr w:type="gramEnd"/>
+      <w:r>
+        <w:rPr>
+          <w:rFonts w:ascii="Consolas" w:eastAsia="Times New Roman" w:hAnsi="Consolas" w:cs="Times New Roman"/>
+          <w:i/>
+          <w:iCs/>
+          <w:color w:val="6D6D6D"/>
+          <w:kern w:val="0"/>
+          <w:sz w:val="23"/>
+          <w:szCs w:val="23"/>
+          <w14:ligatures w14:val="none"/>
+        </w:rPr>
+        <w:t>('greeting').</w:t>
+      </w:r>
+      <w:proofErr w:type="spellStart"/>
+      <w:r>
+        <w:rPr>
+          <w:rFonts w:ascii="Consolas" w:eastAsia="Times New Roman" w:hAnsi="Consolas" w:cs="Times New Roman"/>
+          <w:i/>
+          <w:iCs/>
+          <w:color w:val="6D6D6D"/>
+          <w:kern w:val="0"/>
+          <w:sz w:val="23"/>
+          <w:szCs w:val="23"/>
+          <w14:ligatures w14:val="none"/>
+        </w:rPr>
+        <w:t>innerHTML</w:t>
+      </w:r>
+      <w:proofErr w:type="spellEnd"/>
+      <w:r>
+        <w:rPr>
+          <w:rFonts w:ascii="Consolas" w:eastAsia="Times New Roman" w:hAnsi="Consolas" w:cs="Times New Roman"/>
+          <w:i/>
+          <w:iCs/>
+          <w:color w:val="6D6D6D"/>
+          <w:kern w:val="0"/>
+          <w:sz w:val="23"/>
+          <w:szCs w:val="23"/>
+          <w14:ligatures w14:val="none"/>
+        </w:rPr>
+        <w:t xml:space="preserve"> = </w:t>
+      </w:r>
+      <w:proofErr w:type="spellStart"/>
+      <w:r>
+        <w:rPr>
+          <w:rFonts w:ascii="Consolas" w:eastAsia="Times New Roman" w:hAnsi="Consolas" w:cs="Times New Roman"/>
+          <w:i/>
+          <w:iCs/>
+          <w:color w:val="6D6D6D"/>
+          <w:kern w:val="0"/>
+          <w:sz w:val="23"/>
+          <w:szCs w:val="23"/>
+          <w14:ligatures w14:val="none"/>
+        </w:rPr>
+        <w:t>escapeHTML</w:t>
+      </w:r>
+      <w:proofErr w:type="spellEnd"/>
+      <w:r>
+        <w:rPr>
+          <w:rFonts w:ascii="Consolas" w:eastAsia="Times New Roman" w:hAnsi="Consolas" w:cs="Times New Roman"/>
+          <w:i/>
+          <w:iCs/>
+          <w:color w:val="6D6D6D"/>
+          <w:kern w:val="0"/>
+          <w:sz w:val="23"/>
+          <w:szCs w:val="23"/>
+          <w14:ligatures w14:val="none"/>
+        </w:rPr>
+        <w:t>(</w:t>
+      </w:r>
+      <w:proofErr w:type="spellStart"/>
+      <w:r>
+        <w:rPr>
+          <w:rFonts w:ascii="Consolas" w:eastAsia="Times New Roman" w:hAnsi="Consolas" w:cs="Times New Roman"/>
+          <w:i/>
+          <w:iCs/>
+          <w:color w:val="6D6D6D"/>
+          <w:kern w:val="0"/>
+          <w:sz w:val="23"/>
+          <w:szCs w:val="23"/>
+          <w14:ligatures w14:val="none"/>
+        </w:rPr>
+        <w:t>userInput</w:t>
+      </w:r>
+      <w:proofErr w:type="spellEnd"/>
+      <w:r>
+        <w:rPr>
+          <w:rFonts w:ascii="Consolas" w:eastAsia="Times New Roman" w:hAnsi="Consolas" w:cs="Times New Roman"/>
+          <w:i/>
+          <w:iCs/>
+          <w:color w:val="6D6D6D"/>
+          <w:kern w:val="0"/>
+          <w:sz w:val="23"/>
+          <w:szCs w:val="23"/>
+          <w14:ligatures w14:val="none"/>
+        </w:rPr>
+        <w:t>);</w:t>
+      </w:r>
+    </w:p>
+    <w:p>
+      <w:pPr>
+        <w:shd w:val="clear" w:color="auto" w:fill="181818"/>
+        <w:spacing w:after="0" w:line="300" w:lineRule="atLeast"/>
+        <w:rPr>
+          <w:rFonts w:ascii="Consolas" w:eastAsia="Times New Roman" w:hAnsi="Consolas" w:cs="Times New Roman"/>
+          <w:color w:val="D6D6DD"/>
+          <w:kern w:val="0"/>
+          <w:sz w:val="23"/>
+          <w:szCs w:val="23"/>
+          <w14:ligatures w14:val="none"/>
+        </w:rPr>
+      </w:pPr>
+    </w:p>
+    <w:p>
+      <w:pPr>
+        <w:shd w:val="clear" w:color="auto" w:fill="181818"/>
+        <w:spacing w:after="0" w:line="300" w:lineRule="atLeast"/>
+        <w:rPr>
+          <w:rFonts w:ascii="Consolas" w:eastAsia="Times New Roman" w:hAnsi="Consolas" w:cs="Times New Roman"/>
+          <w:color w:val="D6D6DD"/>
+          <w:kern w:val="0"/>
+          <w:sz w:val="23"/>
+          <w:szCs w:val="23"/>
+          <w14:ligatures w14:val="none"/>
+        </w:rPr>
+      </w:pPr>
+      <w:r>
+        <w:rPr>
+          <w:rFonts w:ascii="Consolas" w:eastAsia="Times New Roman" w:hAnsi="Consolas" w:cs="Times New Roman"/>
+          <w:color w:val="D6D6DD"/>
+          <w:kern w:val="0"/>
+          <w:sz w:val="23"/>
+          <w:szCs w:val="23"/>
+          <w14:ligatures w14:val="none"/>
+        </w:rPr>
+        <w:t xml:space="preserve">            </w:t>
+      </w:r>
+      <w:r>
+        <w:rPr>
+          <w:rFonts w:ascii="Consolas" w:eastAsia="Times New Roman" w:hAnsi="Consolas" w:cs="Times New Roman"/>
+          <w:i/>
+          <w:iCs/>
+          <w:color w:val="6D6D6D"/>
+          <w:kern w:val="0"/>
+          <w:sz w:val="23"/>
+          <w:szCs w:val="23"/>
+          <w14:ligatures w14:val="none"/>
+        </w:rPr>
+        <w:t xml:space="preserve">// Method 3: Use </w:t>
+      </w:r>
+      <w:proofErr w:type="spellStart"/>
+      <w:r>
+        <w:rPr>
+          <w:rFonts w:ascii="Consolas" w:eastAsia="Times New Roman" w:hAnsi="Consolas" w:cs="Times New Roman"/>
+          <w:i/>
+          <w:iCs/>
+          <w:color w:val="6D6D6D"/>
+          <w:kern w:val="0"/>
+          <w:sz w:val="23"/>
+          <w:szCs w:val="23"/>
+          <w14:ligatures w14:val="none"/>
+        </w:rPr>
+        <w:t>DOMPurify</w:t>
+      </w:r>
+      <w:proofErr w:type="spellEnd"/>
+      <w:r>
+        <w:rPr>
+          <w:rFonts w:ascii="Consolas" w:eastAsia="Times New Roman" w:hAnsi="Consolas" w:cs="Times New Roman"/>
+          <w:i/>
+          <w:iCs/>
+          <w:color w:val="6D6D6D"/>
+          <w:kern w:val="0"/>
+          <w:sz w:val="23"/>
+          <w:szCs w:val="23"/>
+          <w14:ligatures w14:val="none"/>
+        </w:rPr>
+        <w:t xml:space="preserve"> (allows safe HTML if needed)</w:t>
+      </w:r>
+    </w:p>
+    <w:p>
+      <w:pPr>
+        <w:shd w:val="clear" w:color="auto" w:fill="181818"/>
+        <w:spacing w:after="0" w:line="300" w:lineRule="atLeast"/>
+        <w:rPr>
+          <w:rFonts w:ascii="Consolas" w:eastAsia="Times New Roman" w:hAnsi="Consolas" w:cs="Times New Roman"/>
+          <w:color w:val="D6D6DD"/>
+          <w:kern w:val="0"/>
+          <w:sz w:val="23"/>
+          <w:szCs w:val="23"/>
+          <w14:ligatures w14:val="none"/>
+        </w:rPr>
+      </w:pPr>
+      <w:r>
+        <w:rPr>
+          <w:rFonts w:ascii="Consolas" w:eastAsia="Times New Roman" w:hAnsi="Consolas" w:cs="Times New Roman"/>
+          <w:color w:val="D6D6DD"/>
+          <w:kern w:val="0"/>
+          <w:sz w:val="23"/>
+          <w:szCs w:val="23"/>
+          <w14:ligatures w14:val="none"/>
+        </w:rPr>
+        <w:t xml:space="preserve">            </w:t>
+      </w:r>
+      <w:proofErr w:type="spellStart"/>
+      <w:proofErr w:type="gramStart"/>
+      <w:r>
+        <w:rPr>
+          <w:rFonts w:ascii="Consolas" w:eastAsia="Times New Roman" w:hAnsi="Consolas" w:cs="Times New Roman"/>
+          <w:color w:val="D6D6DD"/>
+          <w:kern w:val="0"/>
+          <w:sz w:val="23"/>
+          <w:szCs w:val="23"/>
+          <w14:ligatures w14:val="none"/>
+        </w:rPr>
+        <w:t>document.</w:t>
+      </w:r>
+      <w:r>
+        <w:rPr>
+          <w:rFonts w:ascii="Consolas" w:eastAsia="Times New Roman" w:hAnsi="Consolas" w:cs="Times New Roman"/>
+          <w:color w:val="EBC88D"/>
+          <w:kern w:val="0"/>
+          <w:sz w:val="23"/>
+          <w:szCs w:val="23"/>
+          <w14:ligatures w14:val="none"/>
+        </w:rPr>
+        <w:t>getElementById</w:t>
+      </w:r>
+      <w:proofErr w:type="spellEnd"/>
+      <w:proofErr w:type="gramEnd"/>
+      <w:r>
+        <w:rPr>
+          <w:rFonts w:ascii="Consolas" w:eastAsia="Times New Roman" w:hAnsi="Consolas" w:cs="Times New Roman"/>
+          <w:color w:val="D6D6DD"/>
+          <w:kern w:val="0"/>
+          <w:sz w:val="23"/>
+          <w:szCs w:val="23"/>
+          <w14:ligatures w14:val="none"/>
+        </w:rPr>
+        <w:t>(</w:t>
+      </w:r>
+      <w:r>
+        <w:rPr>
+          <w:rFonts w:ascii="Consolas" w:eastAsia="Times New Roman" w:hAnsi="Consolas" w:cs="Times New Roman"/>
+          <w:color w:val="E394DC"/>
+          <w:kern w:val="0"/>
+          <w:sz w:val="23"/>
+          <w:szCs w:val="23"/>
+          <w14:ligatures w14:val="none"/>
+        </w:rPr>
+        <w:t>'greeting'</w:t>
+      </w:r>
+      <w:r>
+        <w:rPr>
+          <w:rFonts w:ascii="Consolas" w:eastAsia="Times New Roman" w:hAnsi="Consolas" w:cs="Times New Roman"/>
+          <w:color w:val="D6D6DD"/>
+          <w:kern w:val="0"/>
+          <w:sz w:val="23"/>
+          <w:szCs w:val="23"/>
+          <w14:ligatures w14:val="none"/>
+        </w:rPr>
+        <w:t>).</w:t>
+      </w:r>
+      <w:proofErr w:type="spellStart"/>
+      <w:r>
+        <w:rPr>
+          <w:rFonts w:ascii="Consolas" w:eastAsia="Times New Roman" w:hAnsi="Consolas" w:cs="Times New Roman"/>
+          <w:color w:val="AA9BF5"/>
+          <w:kern w:val="0"/>
+          <w:sz w:val="23"/>
+          <w:szCs w:val="23"/>
+          <w14:ligatures w14:val="none"/>
+        </w:rPr>
+        <w:t>innerHTML</w:t>
+      </w:r>
+      <w:proofErr w:type="spellEnd"/>
+      <w:r>
+        <w:rPr>
+          <w:rFonts w:ascii="Consolas" w:eastAsia="Times New Roman" w:hAnsi="Consolas" w:cs="Times New Roman"/>
+          <w:color w:val="D6D6DD"/>
+          <w:kern w:val="0"/>
+          <w:sz w:val="23"/>
+          <w:szCs w:val="23"/>
+          <w14:ligatures w14:val="none"/>
+        </w:rPr>
+        <w:t xml:space="preserve"> = </w:t>
+      </w:r>
+      <w:proofErr w:type="spellStart"/>
+      <w:r>
+        <w:rPr>
+          <w:rFonts w:ascii="Consolas" w:eastAsia="Times New Roman" w:hAnsi="Consolas" w:cs="Times New Roman"/>
+          <w:color w:val="D6D6DD"/>
+          <w:kern w:val="0"/>
+          <w:sz w:val="23"/>
+          <w:szCs w:val="23"/>
+          <w14:ligatures w14:val="none"/>
+        </w:rPr>
+        <w:t>DOMPurify.</w:t>
+      </w:r>
+      <w:r>
+        <w:rPr>
+          <w:rFonts w:ascii="Consolas" w:eastAsia="Times New Roman" w:hAnsi="Consolas" w:cs="Times New Roman"/>
+          <w:color w:val="EBC88D"/>
+          <w:kern w:val="0"/>
+          <w:sz w:val="23"/>
+          <w:szCs w:val="23"/>
+          <w14:ligatures w14:val="none"/>
+        </w:rPr>
+        <w:t>sanitize</w:t>
+      </w:r>
+      <w:proofErr w:type="spellEnd"/>
+      <w:r>
+        <w:rPr>
+          <w:rFonts w:ascii="Consolas" w:eastAsia="Times New Roman" w:hAnsi="Consolas" w:cs="Times New Roman"/>
+          <w:color w:val="D6D6DD"/>
+          <w:kern w:val="0"/>
+          <w:sz w:val="23"/>
+          <w:szCs w:val="23"/>
+          <w14:ligatures w14:val="none"/>
+        </w:rPr>
+        <w:t>(</w:t>
+      </w:r>
+      <w:proofErr w:type="spellStart"/>
+      <w:r>
+        <w:rPr>
+          <w:rFonts w:ascii="Consolas" w:eastAsia="Times New Roman" w:hAnsi="Consolas" w:cs="Times New Roman"/>
+          <w:color w:val="94C1FA"/>
+          <w:kern w:val="0"/>
+          <w:sz w:val="23"/>
+          <w:szCs w:val="23"/>
+          <w14:ligatures w14:val="none"/>
+        </w:rPr>
+        <w:t>userInput</w:t>
+      </w:r>
+      <w:proofErr w:type="spellEnd"/>
+      <w:r>
+        <w:rPr>
+          <w:rFonts w:ascii="Consolas" w:eastAsia="Times New Roman" w:hAnsi="Consolas" w:cs="Times New Roman"/>
+          <w:color w:val="D6D6DD"/>
+          <w:kern w:val="0"/>
+          <w:sz w:val="23"/>
+          <w:szCs w:val="23"/>
+          <w14:ligatures w14:val="none"/>
+        </w:rPr>
+        <w:t>);</w:t>
+      </w:r>
+    </w:p>
+    <w:p>
+      <w:pPr>
+        <w:shd w:val="clear" w:color="auto" w:fill="181818"/>
+        <w:spacing w:after="0" w:line="300" w:lineRule="atLeast"/>
+        <w:rPr>
+          <w:rFonts w:ascii="Consolas" w:eastAsia="Times New Roman" w:hAnsi="Consolas" w:cs="Times New Roman"/>
+          <w:color w:val="D6D6DD"/>
+          <w:kern w:val="0"/>
+          <w:sz w:val="23"/>
+          <w:szCs w:val="23"/>
+          <w14:ligatures w14:val="none"/>
+        </w:rPr>
+      </w:pPr>
+      <w:r>
+        <w:rPr>
+          <w:rFonts w:ascii="Consolas" w:eastAsia="Times New Roman" w:hAnsi="Consolas" w:cs="Times New Roman"/>
+          <w:color w:val="D6D6DD"/>
+          <w:kern w:val="0"/>
+          <w:sz w:val="23"/>
+          <w:szCs w:val="23"/>
+          <w14:ligatures w14:val="none"/>
+        </w:rPr>
+        <w:t xml:space="preserve">            </w:t>
+      </w:r>
+    </w:p>
+    <w:p>
+      <w:pPr>
+        <w:shd w:val="clear" w:color="auto" w:fill="181818"/>
+        <w:spacing w:after="0" w:line="300" w:lineRule="atLeast"/>
+        <w:rPr>
+          <w:rFonts w:ascii="Consolas" w:eastAsia="Times New Roman" w:hAnsi="Consolas" w:cs="Times New Roman"/>
+          <w:color w:val="D6D6DD"/>
+          <w:kern w:val="0"/>
+          <w:sz w:val="23"/>
+          <w:szCs w:val="23"/>
+          <w14:ligatures w14:val="none"/>
+        </w:rPr>
+      </w:pPr>
+      <w:r>
+        <w:rPr>
+          <w:rFonts w:ascii="Consolas" w:eastAsia="Times New Roman" w:hAnsi="Consolas" w:cs="Times New Roman"/>
+          <w:color w:val="D6D6DD"/>
+          <w:kern w:val="0"/>
+          <w:sz w:val="23"/>
+          <w:szCs w:val="23"/>
+          <w14:ligatures w14:val="none"/>
+        </w:rPr>
+        <w:t xml:space="preserve">            </w:t>
+      </w:r>
+      <w:r>
+        <w:rPr>
+          <w:rFonts w:ascii="Consolas" w:eastAsia="Times New Roman" w:hAnsi="Consolas" w:cs="Times New Roman"/>
+          <w:i/>
+          <w:iCs/>
+          <w:color w:val="6D6D6D"/>
+          <w:kern w:val="0"/>
+          <w:sz w:val="23"/>
+          <w:szCs w:val="23"/>
+          <w14:ligatures w14:val="none"/>
+        </w:rPr>
+        <w:t>// Debug output</w:t>
+      </w:r>
+    </w:p>
+    <w:p>
+      <w:pPr>
+        <w:shd w:val="clear" w:color="auto" w:fill="181818"/>
+        <w:spacing w:after="0" w:line="300" w:lineRule="atLeast"/>
+        <w:rPr>
+          <w:rFonts w:ascii="Consolas" w:eastAsia="Times New Roman" w:hAnsi="Consolas" w:cs="Times New Roman"/>
+          <w:color w:val="D6D6DD"/>
+          <w:kern w:val="0"/>
+          <w:sz w:val="23"/>
+          <w:szCs w:val="23"/>
+          <w14:ligatures w14:val="none"/>
+        </w:rPr>
+      </w:pPr>
+      <w:r>
+        <w:rPr>
+          <w:rFonts w:ascii="Consolas" w:eastAsia="Times New Roman" w:hAnsi="Consolas" w:cs="Times New Roman"/>
+          <w:color w:val="D6D6DD"/>
+          <w:kern w:val="0"/>
+          <w:sz w:val="23"/>
+          <w:szCs w:val="23"/>
+          <w14:ligatures w14:val="none"/>
+        </w:rPr>
+        <w:t xml:space="preserve">            </w:t>
+      </w:r>
+      <w:proofErr w:type="spellStart"/>
+      <w:proofErr w:type="gramStart"/>
+      <w:r>
+        <w:rPr>
+          <w:rFonts w:ascii="Consolas" w:eastAsia="Times New Roman" w:hAnsi="Consolas" w:cs="Times New Roman"/>
+          <w:color w:val="D6D6DD"/>
+          <w:kern w:val="0"/>
+          <w:sz w:val="23"/>
+          <w:szCs w:val="23"/>
+          <w14:ligatures w14:val="none"/>
+        </w:rPr>
+        <w:t>document.</w:t>
+      </w:r>
+      <w:r>
+        <w:rPr>
+          <w:rFonts w:ascii="Consolas" w:eastAsia="Times New Roman" w:hAnsi="Consolas" w:cs="Times New Roman"/>
+          <w:color w:val="EBC88D"/>
+          <w:kern w:val="0"/>
+          <w:sz w:val="23"/>
+          <w:szCs w:val="23"/>
+          <w14:ligatures w14:val="none"/>
+        </w:rPr>
+        <w:t>getElementById</w:t>
+      </w:r>
+      <w:proofErr w:type="spellEnd"/>
+      <w:proofErr w:type="gramEnd"/>
+      <w:r>
+        <w:rPr>
+          <w:rFonts w:ascii="Consolas" w:eastAsia="Times New Roman" w:hAnsi="Consolas" w:cs="Times New Roman"/>
+          <w:color w:val="D6D6DD"/>
+          <w:kern w:val="0"/>
+          <w:sz w:val="23"/>
+          <w:szCs w:val="23"/>
+          <w14:ligatures w14:val="none"/>
+        </w:rPr>
+        <w:t>(</w:t>
+      </w:r>
+      <w:r>
+        <w:rPr>
+          <w:rFonts w:ascii="Consolas" w:eastAsia="Times New Roman" w:hAnsi="Consolas" w:cs="Times New Roman"/>
+          <w:color w:val="E394DC"/>
+          <w:kern w:val="0"/>
+          <w:sz w:val="23"/>
+          <w:szCs w:val="23"/>
+          <w14:ligatures w14:val="none"/>
+        </w:rPr>
+        <w:t>'debug'</w:t>
+      </w:r>
+      <w:r>
+        <w:rPr>
+          <w:rFonts w:ascii="Consolas" w:eastAsia="Times New Roman" w:hAnsi="Consolas" w:cs="Times New Roman"/>
+          <w:color w:val="D6D6DD"/>
+          <w:kern w:val="0"/>
+          <w:sz w:val="23"/>
+          <w:szCs w:val="23"/>
+          <w14:ligatures w14:val="none"/>
+        </w:rPr>
+        <w:t>).</w:t>
+      </w:r>
+      <w:proofErr w:type="spellStart"/>
+      <w:r>
+        <w:rPr>
+          <w:rFonts w:ascii="Consolas" w:eastAsia="Times New Roman" w:hAnsi="Consolas" w:cs="Times New Roman"/>
+          <w:color w:val="AA9BF5"/>
+          <w:kern w:val="0"/>
+          <w:sz w:val="23"/>
+          <w:szCs w:val="23"/>
+          <w14:ligatures w14:val="none"/>
+        </w:rPr>
+        <w:t>textContent</w:t>
+      </w:r>
+      <w:proofErr w:type="spellEnd"/>
+      <w:r>
+        <w:rPr>
+          <w:rFonts w:ascii="Consolas" w:eastAsia="Times New Roman" w:hAnsi="Consolas" w:cs="Times New Roman"/>
+          <w:color w:val="D6D6DD"/>
+          <w:kern w:val="0"/>
+          <w:sz w:val="23"/>
+          <w:szCs w:val="23"/>
+          <w14:ligatures w14:val="none"/>
+        </w:rPr>
+        <w:t xml:space="preserve"> = </w:t>
+      </w:r>
+      <w:r>
+        <w:rPr>
+          <w:rFonts w:ascii="Consolas" w:eastAsia="Times New Roman" w:hAnsi="Consolas" w:cs="Times New Roman"/>
+          <w:color w:val="E394DC"/>
+          <w:kern w:val="0"/>
+          <w:sz w:val="23"/>
+          <w:szCs w:val="23"/>
+          <w14:ligatures w14:val="none"/>
+        </w:rPr>
+        <w:t>"Sanitized input: "</w:t>
+      </w:r>
+      <w:r>
+        <w:rPr>
+          <w:rFonts w:ascii="Consolas" w:eastAsia="Times New Roman" w:hAnsi="Consolas" w:cs="Times New Roman"/>
+          <w:color w:val="D6D6DD"/>
+          <w:kern w:val="0"/>
+          <w:sz w:val="23"/>
+          <w:szCs w:val="23"/>
+          <w14:ligatures w14:val="none"/>
+        </w:rPr>
+        <w:t xml:space="preserve"> + </w:t>
+      </w:r>
+      <w:proofErr w:type="spellStart"/>
+      <w:r>
+        <w:rPr>
+          <w:rFonts w:ascii="Consolas" w:eastAsia="Times New Roman" w:hAnsi="Consolas" w:cs="Times New Roman"/>
+          <w:color w:val="D6D6DD"/>
+          <w:kern w:val="0"/>
+          <w:sz w:val="23"/>
+          <w:szCs w:val="23"/>
+          <w14:ligatures w14:val="none"/>
+        </w:rPr>
+        <w:t>DOMPurify.</w:t>
+      </w:r>
+      <w:r>
+        <w:rPr>
+          <w:rFonts w:ascii="Consolas" w:eastAsia="Times New Roman" w:hAnsi="Consolas" w:cs="Times New Roman"/>
+          <w:color w:val="EBC88D"/>
+          <w:kern w:val="0"/>
+          <w:sz w:val="23"/>
+          <w:szCs w:val="23"/>
+          <w14:ligatures w14:val="none"/>
+        </w:rPr>
+        <w:t>sanitize</w:t>
+      </w:r>
+      <w:proofErr w:type="spellEnd"/>
+      <w:r>
+        <w:rPr>
+          <w:rFonts w:ascii="Consolas" w:eastAsia="Times New Roman" w:hAnsi="Consolas" w:cs="Times New Roman"/>
+          <w:color w:val="D6D6DD"/>
+          <w:kern w:val="0"/>
+          <w:sz w:val="23"/>
+          <w:szCs w:val="23"/>
+          <w14:ligatures w14:val="none"/>
+        </w:rPr>
+        <w:t>(</w:t>
+      </w:r>
+      <w:proofErr w:type="spellStart"/>
+      <w:r>
+        <w:rPr>
+          <w:rFonts w:ascii="Consolas" w:eastAsia="Times New Roman" w:hAnsi="Consolas" w:cs="Times New Roman"/>
+          <w:color w:val="94C1FA"/>
+          <w:kern w:val="0"/>
+          <w:sz w:val="23"/>
+          <w:szCs w:val="23"/>
+          <w14:ligatures w14:val="none"/>
+        </w:rPr>
+        <w:t>userInput</w:t>
+      </w:r>
+      <w:proofErr w:type="spellEnd"/>
+      <w:r>
+        <w:rPr>
+          <w:rFonts w:ascii="Consolas" w:eastAsia="Times New Roman" w:hAnsi="Consolas" w:cs="Times New Roman"/>
+          <w:color w:val="D6D6DD"/>
+          <w:kern w:val="0"/>
+          <w:sz w:val="23"/>
+          <w:szCs w:val="23"/>
+          <w14:ligatures w14:val="none"/>
+        </w:rPr>
+        <w:t>);</w:t>
+      </w:r>
+    </w:p>
+    <w:p>
+      <w:pPr>
+        <w:shd w:val="clear" w:color="auto" w:fill="181818"/>
+        <w:spacing w:after="0" w:line="300" w:lineRule="atLeast"/>
+        <w:rPr>
+          <w:rFonts w:ascii="Consolas" w:eastAsia="Times New Roman" w:hAnsi="Consolas" w:cs="Times New Roman"/>
+          <w:color w:val="D6D6DD"/>
+          <w:kern w:val="0"/>
+          <w:sz w:val="23"/>
+          <w:szCs w:val="23"/>
+          <w14:ligatures w14:val="none"/>
+        </w:rPr>
+      </w:pPr>
+      <w:r>
+        <w:rPr>
+          <w:rFonts w:ascii="Consolas" w:eastAsia="Times New Roman" w:hAnsi="Consolas" w:cs="Times New Roman"/>
+          <w:color w:val="D6D6DD"/>
+          <w:kern w:val="0"/>
+          <w:sz w:val="23"/>
+          <w:szCs w:val="23"/>
+          <w14:ligatures w14:val="none"/>
+        </w:rPr>
+        <w:t>        }</w:t>
+      </w:r>
+    </w:p>
+    <w:p/>
+    <w:p>
+      <w:r>
+        <w:br w:type="page"/>
+      </w:r>
+    </w:p>
+    <w:p/>
+    <w:p/>
+    <w:p/>
     <w:sectPr>
       <w:pgSz w:w="12240" w:h="15840"/>
       <w:pgMar w:top="1440" w:right="1440" w:bottom="1440" w:left="1440" w:header="720" w:footer="720" w:gutter="0"/>
@@ -2791,11 +6086,103 @@
       </w:rPr>
     </w:lvl>
   </w:abstractNum>
+  <w:abstractNum w:abstractNumId="2" w15:restartNumberingAfterBreak="0">
+    <w:nsid w:val="53A81890"/>
+    <w:multiLevelType w:val="hybridMultilevel"/>
+    <w:tmpl w:val="BC7C5346"/>
+    <w:lvl w:ilvl="0" w:tplc="0409000F">
+      <w:start w:val="1"/>
+      <w:numFmt w:val="decimal"/>
+      <w:lvlText w:val="%1."/>
+      <w:lvlJc w:val="left"/>
+      <w:pPr>
+        <w:ind w:left="720" w:hanging="360"/>
+      </w:pPr>
+      <w:rPr>
+        <w:rFonts w:hint="default"/>
+      </w:rPr>
+    </w:lvl>
+    <w:lvl w:ilvl="1" w:tplc="04090019" w:tentative="1">
+      <w:start w:val="1"/>
+      <w:numFmt w:val="lowerLetter"/>
+      <w:lvlText w:val="%2."/>
+      <w:lvlJc w:val="left"/>
+      <w:pPr>
+        <w:ind w:left="1440" w:hanging="360"/>
+      </w:pPr>
+    </w:lvl>
+    <w:lvl w:ilvl="2" w:tplc="0409001B" w:tentative="1">
+      <w:start w:val="1"/>
+      <w:numFmt w:val="lowerRoman"/>
+      <w:lvlText w:val="%3."/>
+      <w:lvlJc w:val="right"/>
+      <w:pPr>
+        <w:ind w:left="2160" w:hanging="180"/>
+      </w:pPr>
+    </w:lvl>
+    <w:lvl w:ilvl="3" w:tplc="0409000F" w:tentative="1">
+      <w:start w:val="1"/>
+      <w:numFmt w:val="decimal"/>
+      <w:lvlText w:val="%4."/>
+      <w:lvlJc w:val="left"/>
+      <w:pPr>
+        <w:ind w:left="2880" w:hanging="360"/>
+      </w:pPr>
+    </w:lvl>
+    <w:lvl w:ilvl="4" w:tplc="04090019" w:tentative="1">
+      <w:start w:val="1"/>
+      <w:numFmt w:val="lowerLetter"/>
+      <w:lvlText w:val="%5."/>
+      <w:lvlJc w:val="left"/>
+      <w:pPr>
+        <w:ind w:left="3600" w:hanging="360"/>
+      </w:pPr>
+    </w:lvl>
+    <w:lvl w:ilvl="5" w:tplc="0409001B" w:tentative="1">
+      <w:start w:val="1"/>
+      <w:numFmt w:val="lowerRoman"/>
+      <w:lvlText w:val="%6."/>
+      <w:lvlJc w:val="right"/>
+      <w:pPr>
+        <w:ind w:left="4320" w:hanging="180"/>
+      </w:pPr>
+    </w:lvl>
+    <w:lvl w:ilvl="6" w:tplc="0409000F" w:tentative="1">
+      <w:start w:val="1"/>
+      <w:numFmt w:val="decimal"/>
+      <w:lvlText w:val="%7."/>
+      <w:lvlJc w:val="left"/>
+      <w:pPr>
+        <w:ind w:left="5040" w:hanging="360"/>
+      </w:pPr>
+    </w:lvl>
+    <w:lvl w:ilvl="7" w:tplc="04090019" w:tentative="1">
+      <w:start w:val="1"/>
+      <w:numFmt w:val="lowerLetter"/>
+      <w:lvlText w:val="%8."/>
+      <w:lvlJc w:val="left"/>
+      <w:pPr>
+        <w:ind w:left="5760" w:hanging="360"/>
+      </w:pPr>
+    </w:lvl>
+    <w:lvl w:ilvl="8" w:tplc="0409001B" w:tentative="1">
+      <w:start w:val="1"/>
+      <w:numFmt w:val="lowerRoman"/>
+      <w:lvlText w:val="%9."/>
+      <w:lvlJc w:val="right"/>
+      <w:pPr>
+        <w:ind w:left="6480" w:hanging="180"/>
+      </w:pPr>
+    </w:lvl>
+  </w:abstractNum>
   <w:num w:numId="1" w16cid:durableId="1809014157">
     <w:abstractNumId w:val="0"/>
   </w:num>
   <w:num w:numId="2" w16cid:durableId="1491487586">
     <w:abstractNumId w:val="1"/>
+  </w:num>
+  <w:num w:numId="3" w16cid:durableId="2112428892">
+    <w:abstractNumId w:val="2"/>
   </w:num>
 </w:numbering>
 </file>

</xml_diff>